<commit_message>
proposed fixes for #117 and #118. Needs review
* bumped up version to 2021.1
* fixed the wrong explanation in K-questions (option with 1/3rd point)
* removed last page with repeated sample questions
</commit_message>
<xml_diff>
--- a/raw/examination_rules/examination-rules-de.docx
+++ b/raw/examination_rules/examination-rules-de.docx
@@ -1,6 +1,6 @@
 
 <file path=word/document.xml><?xml version="1.0" encoding="utf-8"?>
-<w:document xmlns:wpc="http://schemas.microsoft.com/office/word/2010/wordprocessingCanvas" xmlns:cx="http://schemas.microsoft.com/office/drawing/2014/chartex" xmlns:cx1="http://schemas.microsoft.com/office/drawing/2015/9/8/chartex" xmlns:cx2="http://schemas.microsoft.com/office/drawing/2015/10/21/chartex" xmlns:cx3="http://schemas.microsoft.com/office/drawing/2016/5/9/chartex" xmlns:cx4="http://schemas.microsoft.com/office/drawing/2016/5/10/chartex" xmlns:cx5="http://schemas.microsoft.com/office/drawing/2016/5/11/chartex" xmlns:cx6="http://schemas.microsoft.com/office/drawing/2016/5/12/chartex" xmlns:cx7="http://schemas.microsoft.com/office/drawing/2016/5/13/chartex" xmlns:cx8="http://schemas.microsoft.com/office/drawing/2016/5/14/chartex" xmlns:mc="http://schemas.openxmlformats.org/markup-compatibility/2006" xmlns:aink="http://schemas.microsoft.com/office/drawing/2016/ink" xmlns:am3d="http://schemas.microsoft.com/office/drawing/2017/model3d" xmlns:o="urn:schemas-microsoft-com:office:office" xmlns:r="http://schemas.openxmlformats.org/officeDocument/2006/relationships" xmlns:m="http://schemas.openxmlformats.org/officeDocument/2006/math" xmlns:v="urn:schemas-microsoft-com:vml" xmlns:wp14="http://schemas.microsoft.com/office/word/2010/wordprocessingDrawing" xmlns:wp="http://schemas.openxmlformats.org/drawingml/2006/wordprocessingDrawing" xmlns:w10="urn:schemas-microsoft-com:office:word" xmlns:w="http://schemas.openxmlformats.org/wordprocessingml/2006/main" xmlns:w14="http://schemas.microsoft.com/office/word/2010/wordml" xmlns:w15="http://schemas.microsoft.com/office/word/2012/wordml" xmlns:w16cex="http://schemas.microsoft.com/office/word/2018/wordml/cex" xmlns:w16cid="http://schemas.microsoft.com/office/word/2016/wordml/cid" xmlns:w16="http://schemas.microsoft.com/office/word/2018/wordml" xmlns:w16se="http://schemas.microsoft.com/office/word/2015/wordml/symex" xmlns:wpg="http://schemas.microsoft.com/office/word/2010/wordprocessingGroup" xmlns:wpi="http://schemas.microsoft.com/office/word/2010/wordprocessingInk" xmlns:wne="http://schemas.microsoft.com/office/word/2006/wordml" xmlns:wps="http://schemas.microsoft.com/office/word/2010/wordprocessingShape" mc:Ignorable="w14 w15 w16se w16cid w16 w16cex wp14">
+<w:document xmlns:wpc="http://schemas.microsoft.com/office/word/2010/wordprocessingCanvas" xmlns:cx="http://schemas.microsoft.com/office/drawing/2014/chartex" xmlns:cx1="http://schemas.microsoft.com/office/drawing/2015/9/8/chartex" xmlns:cx2="http://schemas.microsoft.com/office/drawing/2015/10/21/chartex" xmlns:cx3="http://schemas.microsoft.com/office/drawing/2016/5/9/chartex" xmlns:cx4="http://schemas.microsoft.com/office/drawing/2016/5/10/chartex" xmlns:cx5="http://schemas.microsoft.com/office/drawing/2016/5/11/chartex" xmlns:cx6="http://schemas.microsoft.com/office/drawing/2016/5/12/chartex" xmlns:cx7="http://schemas.microsoft.com/office/drawing/2016/5/13/chartex" xmlns:cx8="http://schemas.microsoft.com/office/drawing/2016/5/14/chartex" xmlns:mc="http://schemas.openxmlformats.org/markup-compatibility/2006" xmlns:aink="http://schemas.microsoft.com/office/drawing/2016/ink" xmlns:am3d="http://schemas.microsoft.com/office/drawing/2017/model3d" xmlns:o="urn:schemas-microsoft-com:office:office" xmlns:r="http://schemas.openxmlformats.org/officeDocument/2006/relationships" xmlns:m="http://schemas.openxmlformats.org/officeDocument/2006/math" xmlns:v="urn:schemas-microsoft-com:vml" xmlns:wp14="http://schemas.microsoft.com/office/word/2010/wordprocessingDrawing" xmlns:wp="http://schemas.openxmlformats.org/drawingml/2006/wordprocessingDrawing" xmlns:w10="urn:schemas-microsoft-com:office:word" xmlns:w="http://schemas.openxmlformats.org/wordprocessingml/2006/main" xmlns:w14="http://schemas.microsoft.com/office/word/2010/wordml" xmlns:w15="http://schemas.microsoft.com/office/word/2012/wordml" xmlns:w16cex="http://schemas.microsoft.com/office/word/2018/wordml/cex" xmlns:w16cid="http://schemas.microsoft.com/office/word/2016/wordml/cid" xmlns:w16="http://schemas.microsoft.com/office/word/2018/wordml" xmlns:w16sdtdh="http://schemas.microsoft.com/office/word/2020/wordml/sdtdatahash" xmlns:w16se="http://schemas.microsoft.com/office/word/2015/wordml/symex" xmlns:wpg="http://schemas.microsoft.com/office/word/2010/wordprocessingGroup" xmlns:wpi="http://schemas.microsoft.com/office/word/2010/wordprocessingInk" xmlns:wne="http://schemas.microsoft.com/office/word/2006/wordml" xmlns:wps="http://schemas.microsoft.com/office/word/2010/wordprocessingShape" mc:Ignorable="w14 w15 w16se w16cid w16 w16cex w16sdtdh wp14">
   <w:body>
     <w:p>
       <w:pPr>
@@ -50,7 +50,7 @@
           <w:b/>
           <w:sz w:val="36"/>
           <w:szCs w:val="36"/>
-          <w:lang w:val="de-DE"/>
+          <w:lang w:val="en-US"/>
         </w:rPr>
       </w:pPr>
       <w:r>
@@ -59,7 +59,7 @@
           <w:b/>
           <w:sz w:val="36"/>
           <w:szCs w:val="36"/>
-          <w:lang w:val="de-DE"/>
+          <w:lang w:val="en-US"/>
         </w:rPr>
         <w:t>Prüfungsregeln und Beispiele</w:t>
       </w:r>
@@ -73,7 +73,7 @@
           <w:b/>
           <w:sz w:val="36"/>
           <w:szCs w:val="36"/>
-          <w:lang w:val="de-DE"/>
+          <w:lang w:val="en-US"/>
         </w:rPr>
       </w:pPr>
     </w:p>
@@ -86,7 +86,7 @@
           <w:b/>
           <w:sz w:val="36"/>
           <w:szCs w:val="36"/>
-          <w:lang w:val="de-DE"/>
+          <w:lang w:val="en-US"/>
         </w:rPr>
       </w:pPr>
       <w:r>
@@ -95,43 +95,21 @@
           <w:b/>
           <w:sz w:val="36"/>
           <w:szCs w:val="36"/>
-          <w:lang w:val="de-DE"/>
-        </w:rPr>
-        <w:t xml:space="preserve">Certified Professional </w:t>
+          <w:lang w:val="en-US"/>
+        </w:rPr>
+        <w:t>Certified Professional for Software Architecture</w:t>
       </w:r>
-      <w:proofErr w:type="spellStart"/>
-      <w:r>
+    </w:p>
+    <w:p>
+      <w:pPr>
+        <w:spacing w:line="240" w:lineRule="auto"/>
+        <w:jc w:val="center"/>
         <w:rPr>
           <w:rFonts w:ascii="Roboto" w:hAnsi="Roboto"/>
           <w:b/>
           <w:sz w:val="36"/>
           <w:szCs w:val="36"/>
-          <w:lang w:val="de-DE"/>
-        </w:rPr>
-        <w:t>for</w:t>
-      </w:r>
-      <w:proofErr w:type="spellEnd"/>
-      <w:r>
-        <w:rPr>
-          <w:rFonts w:ascii="Roboto" w:hAnsi="Roboto"/>
-          <w:b/>
-          <w:sz w:val="36"/>
-          <w:szCs w:val="36"/>
-          <w:lang w:val="de-DE"/>
-        </w:rPr>
-        <w:t xml:space="preserve"> Software Architecture</w:t>
-      </w:r>
-    </w:p>
-    <w:p>
-      <w:pPr>
-        <w:spacing w:line="240" w:lineRule="auto"/>
-        <w:jc w:val="center"/>
-        <w:rPr>
-          <w:rFonts w:ascii="Roboto" w:hAnsi="Roboto"/>
-          <w:b/>
-          <w:sz w:val="36"/>
-          <w:szCs w:val="36"/>
-          <w:lang w:val="de-DE"/>
+          <w:lang w:val="en-US"/>
         </w:rPr>
       </w:pPr>
     </w:p>
@@ -198,27 +176,7 @@
           <w:sz w:val="28"/>
           <w:szCs w:val="28"/>
         </w:rPr>
-        <w:t xml:space="preserve">International Software Architecture Qualification Board </w:t>
-      </w:r>
-      <w:proofErr w:type="spellStart"/>
-      <w:r>
-        <w:rPr>
-          <w:rFonts w:ascii="Roboto" w:hAnsi="Roboto"/>
-          <w:b/>
-          <w:sz w:val="28"/>
-          <w:szCs w:val="28"/>
-        </w:rPr>
-        <w:t>e.V</w:t>
-      </w:r>
-      <w:proofErr w:type="spellEnd"/>
-      <w:r>
-        <w:rPr>
-          <w:rFonts w:ascii="Roboto" w:hAnsi="Roboto"/>
-          <w:b/>
-          <w:sz w:val="28"/>
-          <w:szCs w:val="28"/>
-        </w:rPr>
-        <w:t>.</w:t>
+        <w:t>International Software Architecture Qualification Board e.V.</w:t>
       </w:r>
     </w:p>
     <w:p>
@@ -358,7 +316,7 @@
           <w:szCs w:val="24"/>
           <w:lang w:val="de-DE"/>
         </w:rPr>
-        <w:t>2020.</w:t>
+        <w:t>202</w:t>
       </w:r>
       <w:r>
         <w:rPr>
@@ -368,7 +326,27 @@
           <w:szCs w:val="24"/>
           <w:lang w:val="de-DE"/>
         </w:rPr>
-        <w:t>3</w:t>
+        <w:t>1</w:t>
+      </w:r>
+      <w:r>
+        <w:rPr>
+          <w:rFonts w:ascii="Roboto" w:hAnsi="Roboto"/>
+          <w:b/>
+          <w:sz w:val="24"/>
+          <w:szCs w:val="24"/>
+          <w:lang w:val="de-DE"/>
+        </w:rPr>
+        <w:t>.</w:t>
+      </w:r>
+      <w:r>
+        <w:rPr>
+          <w:rFonts w:ascii="Roboto" w:hAnsi="Roboto"/>
+          <w:b/>
+          <w:sz w:val="24"/>
+          <w:szCs w:val="24"/>
+          <w:lang w:val="de-DE"/>
+        </w:rPr>
+        <w:t>1</w:t>
       </w:r>
       <w:r>
         <w:rPr>
@@ -410,7 +388,7 @@
           <w:szCs w:val="24"/>
           <w:lang w:val="de-DE"/>
         </w:rPr>
-        <w:t>20</w:t>
+        <w:t>2</w:t>
       </w:r>
       <w:r>
         <w:rPr>
@@ -420,6 +398,16 @@
           <w:szCs w:val="24"/>
           <w:lang w:val="de-DE"/>
         </w:rPr>
+        <w:t>1</w:t>
+      </w:r>
+      <w:r>
+        <w:rPr>
+          <w:rFonts w:ascii="Roboto" w:hAnsi="Roboto"/>
+          <w:b/>
+          <w:sz w:val="24"/>
+          <w:szCs w:val="24"/>
+          <w:lang w:val="de-DE"/>
+        </w:rPr>
         <w:t>-</w:t>
       </w:r>
       <w:r>
@@ -450,7 +438,7 @@
           <w:szCs w:val="24"/>
           <w:lang w:val="de-DE"/>
         </w:rPr>
-        <w:t>17</w:t>
+        <w:t>29</w:t>
       </w:r>
       <w:r>
         <w:rPr>
@@ -566,30 +554,7 @@
           <w:sz w:val="20"/>
           <w:szCs w:val="18"/>
         </w:rPr>
-        <w:lastRenderedPageBreak/>
-        <w:t xml:space="preserve">© (Copyright), International Software Architecture Qualification Board </w:t>
-      </w:r>
-      <w:proofErr w:type="spellStart"/>
-      <w:r>
-        <w:rPr>
-          <w:rFonts w:ascii="Roboto" w:hAnsi="Roboto"/>
-          <w:b/>
-          <w:bCs/>
-          <w:sz w:val="20"/>
-          <w:szCs w:val="18"/>
-        </w:rPr>
-        <w:t>e.V</w:t>
-      </w:r>
-      <w:proofErr w:type="spellEnd"/>
-      <w:r>
-        <w:rPr>
-          <w:rFonts w:ascii="Roboto" w:hAnsi="Roboto"/>
-          <w:b/>
-          <w:bCs/>
-          <w:sz w:val="20"/>
-          <w:szCs w:val="18"/>
-        </w:rPr>
-        <w:t>. (iSAQB</w:t>
+        <w:t>© (Copyright), International Software Architecture Qualification Board e.V. (iSAQB</w:t>
       </w:r>
       <w:r>
         <w:rPr>
@@ -610,9 +575,8 @@
           <w:sz w:val="20"/>
           <w:szCs w:val="18"/>
         </w:rPr>
-        <w:t xml:space="preserve"> </w:t>
+        <w:t xml:space="preserve"> e.V.) 202</w:t>
       </w:r>
-      <w:proofErr w:type="spellStart"/>
       <w:r>
         <w:rPr>
           <w:rFonts w:ascii="Roboto" w:hAnsi="Roboto"/>
@@ -621,9 +585,8 @@
           <w:sz w:val="20"/>
           <w:szCs w:val="18"/>
         </w:rPr>
-        <w:t>e.V</w:t>
+        <w:t>1</w:t>
       </w:r>
-      <w:proofErr w:type="spellEnd"/>
       <w:r>
         <w:rPr>
           <w:rFonts w:ascii="Roboto" w:hAnsi="Roboto"/>
@@ -632,7 +595,7 @@
           <w:sz w:val="20"/>
           <w:szCs w:val="18"/>
         </w:rPr>
-        <w:t xml:space="preserve">.) 2020 </w:t>
+        <w:t xml:space="preserve"> </w:t>
       </w:r>
     </w:p>
     <w:p>
@@ -1130,7 +1093,6 @@
           <w:szCs w:val="40"/>
         </w:rPr>
       </w:pPr>
-      <w:proofErr w:type="spellStart"/>
       <w:r>
         <w:rPr>
           <w:rFonts w:ascii="Roboto" w:hAnsi="Roboto"/>
@@ -1138,37 +1100,8 @@
           <w:sz w:val="40"/>
           <w:szCs w:val="40"/>
         </w:rPr>
-        <w:t>Arten</w:t>
-      </w:r>
-      <w:proofErr w:type="spellEnd"/>
-      <w:r>
-        <w:rPr>
-          <w:rFonts w:ascii="Roboto" w:hAnsi="Roboto"/>
-          <w:color w:val="auto"/>
-          <w:sz w:val="40"/>
-          <w:szCs w:val="40"/>
-        </w:rPr>
-        <w:t xml:space="preserve"> von </w:t>
-      </w:r>
-      <w:proofErr w:type="spellStart"/>
-      <w:r>
-        <w:rPr>
-          <w:rFonts w:ascii="Roboto" w:hAnsi="Roboto"/>
-          <w:color w:val="auto"/>
-          <w:sz w:val="40"/>
-          <w:szCs w:val="40"/>
-        </w:rPr>
-        <w:t>Fragen</w:t>
-      </w:r>
-      <w:proofErr w:type="spellEnd"/>
-      <w:r>
-        <w:rPr>
-          <w:rFonts w:ascii="Roboto" w:hAnsi="Roboto"/>
-          <w:color w:val="auto"/>
-          <w:sz w:val="40"/>
-          <w:szCs w:val="40"/>
-        </w:rPr>
-        <w:t>:</w:t>
+        <w:lastRenderedPageBreak/>
+        <w:t>Arten von Fragen:</w:t>
       </w:r>
     </w:p>
     <w:p>
@@ -3906,6 +3839,21 @@
     </w:p>
     <w:p>
       <w:pPr>
+        <w:spacing w:line="240" w:lineRule="auto"/>
+        <w:jc w:val="left"/>
+        <w:rPr>
+          <w:lang w:val="de-DE"/>
+        </w:rPr>
+      </w:pPr>
+      <w:r>
+        <w:rPr>
+          <w:lang w:val="de-DE"/>
+        </w:rPr>
+        <w:br w:type="page"/>
+      </w:r>
+    </w:p>
+    <w:p>
+      <w:pPr>
         <w:jc w:val="left"/>
         <w:rPr>
           <w:lang w:val="de-DE"/>
@@ -4280,31 +4228,7 @@
                 <w:sz w:val="20"/>
                 <w:lang w:val="de-DE" w:eastAsia="de-DE"/>
               </w:rPr>
-              <w:t xml:space="preserve">Wer </w:t>
-            </w:r>
-            <w:proofErr w:type="gramStart"/>
-            <w:r>
-              <w:rPr>
-                <w:rFonts w:ascii="Roboto" w:hAnsi="Roboto" w:cs="Times New Roman"/>
-                <w:b/>
-                <w:bCs/>
-                <w:kern w:val="0"/>
-                <w:sz w:val="20"/>
-                <w:lang w:val="de-DE" w:eastAsia="de-DE"/>
-              </w:rPr>
-              <w:t>sind</w:t>
-            </w:r>
-            <w:proofErr w:type="gramEnd"/>
-            <w:r>
-              <w:rPr>
-                <w:rFonts w:ascii="Roboto" w:hAnsi="Roboto" w:cs="Times New Roman"/>
-                <w:b/>
-                <w:bCs/>
-                <w:kern w:val="0"/>
-                <w:sz w:val="20"/>
-                <w:lang w:val="de-DE" w:eastAsia="de-DE"/>
-              </w:rPr>
-              <w:t xml:space="preserve"> die zwei berühmtesten amerikanischen Präsidenten? </w:t>
+              <w:t xml:space="preserve">Wer sind die zwei berühmtesten amerikanischen Präsidenten? </w:t>
             </w:r>
           </w:p>
         </w:tc>
@@ -8163,25 +8087,7 @@
           <w:szCs w:val="24"/>
           <w:lang w:val="de-DE" w:eastAsia="de-DE"/>
         </w:rPr>
-        <w:t xml:space="preserve"> „</w:t>
-      </w:r>
-      <w:r>
-        <w:rPr>
-          <w:rFonts w:ascii="Roboto" w:hAnsi="Roboto"/>
-          <w:sz w:val="24"/>
-          <w:szCs w:val="24"/>
-          <w:lang w:val="de-DE" w:eastAsia="de-DE"/>
-        </w:rPr>
-        <w:t>Kreuz</w:t>
-      </w:r>
-      <w:r>
-        <w:rPr>
-          <w:rFonts w:ascii="Roboto" w:hAnsi="Roboto"/>
-          <w:sz w:val="24"/>
-          <w:szCs w:val="24"/>
-          <w:lang w:val="de-DE" w:eastAsia="de-DE"/>
-        </w:rPr>
-        <w:t xml:space="preserve">“ - Fragen): </w:t>
+        <w:t xml:space="preserve"> Fragen): </w:t>
       </w:r>
     </w:p>
     <w:p>
@@ -8237,19 +8143,30 @@
           <w:sz w:val="20"/>
           <w:lang w:val="de-DE" w:eastAsia="en-US"/>
         </w:rPr>
-        <w:t>Antwortmöglichkeit die korrekte Zuordnung zu den vorgegebenen zwei Möglichkeiten z. B. „richtig“ oder „falsch“, „zutreffend“ oder „</w:t>
+        <w:t>Antwortmöglichkeit die korrekte Zuordnung zu den vorgegebenen zwei Möglichkeiten z. B. „richtig“ oder „falsch“, „zutreffend“ oder „nicht zutreffend“.</w:t>
       </w:r>
-      <w:proofErr w:type="gramStart"/>
-      <w:r>
+    </w:p>
+    <w:p>
+      <w:pPr>
+        <w:jc w:val="left"/>
         <w:rPr>
           <w:rFonts w:ascii="Roboto" w:hAnsi="Roboto" w:cs="Times New Roman"/>
           <w:kern w:val="0"/>
           <w:sz w:val="20"/>
           <w:lang w:val="de-DE" w:eastAsia="en-US"/>
         </w:rPr>
-        <w:t>nicht zutreffend</w:t>
-      </w:r>
-      <w:proofErr w:type="gramEnd"/>
+      </w:pPr>
+    </w:p>
+    <w:p>
+      <w:pPr>
+        <w:jc w:val="left"/>
+        <w:rPr>
+          <w:rFonts w:ascii="Roboto" w:hAnsi="Roboto"/>
+          <w:b/>
+          <w:sz w:val="20"/>
+          <w:lang w:val="de-DE" w:eastAsia="de-DE"/>
+        </w:rPr>
+      </w:pPr>
       <w:r>
         <w:rPr>
           <w:rFonts w:ascii="Roboto" w:hAnsi="Roboto" w:cs="Times New Roman"/>
@@ -8257,68 +8174,17 @@
           <w:sz w:val="20"/>
           <w:lang w:val="de-DE" w:eastAsia="en-US"/>
         </w:rPr>
-        <w:t>“.</w:t>
+        <w:t xml:space="preserve">Sie erhalten für jedes korrekt gesetzte Kreuz anteilig 1/n der Punkte, bei drei Antwortmöglichkeiten </w:t>
       </w:r>
-    </w:p>
-    <w:p>
-      <w:pPr>
-        <w:jc w:val="left"/>
+      <w:r>
         <w:rPr>
           <w:rFonts w:ascii="Roboto" w:hAnsi="Roboto" w:cs="Times New Roman"/>
           <w:kern w:val="0"/>
           <w:sz w:val="20"/>
           <w:lang w:val="de-DE" w:eastAsia="en-US"/>
         </w:rPr>
-      </w:pPr>
-    </w:p>
-    <w:p>
-      <w:pPr>
-        <w:jc w:val="left"/>
-        <w:rPr>
-          <w:rFonts w:ascii="Roboto" w:hAnsi="Roboto"/>
-          <w:b/>
-          <w:sz w:val="20"/>
-          <w:lang w:val="de-DE" w:eastAsia="de-DE"/>
-        </w:rPr>
-      </w:pPr>
-      <w:r>
-        <w:rPr>
-          <w:rFonts w:ascii="Roboto" w:hAnsi="Roboto" w:cs="Times New Roman"/>
-          <w:kern w:val="0"/>
-          <w:sz w:val="20"/>
-          <w:lang w:val="de-DE" w:eastAsia="en-US"/>
-        </w:rPr>
-        <w:t xml:space="preserve">Sie erhalten für jedes korrekt gesetzte Kreuz anteilig 1/n der Punkte, bei drei Antwortmöglichkeiten </w:t>
-      </w:r>
-      <w:r>
-        <w:rPr>
-          <w:rFonts w:ascii="Roboto" w:hAnsi="Roboto" w:cs="Times New Roman"/>
-          <w:kern w:val="0"/>
-          <w:sz w:val="20"/>
-          <w:lang w:val="de-DE" w:eastAsia="en-US"/>
-        </w:rPr>
         <w:br/>
-        <w:t xml:space="preserve">z. B. 1/3 der Punkte </w:t>
-      </w:r>
-      <w:proofErr w:type="gramStart"/>
-      <w:r>
-        <w:rPr>
-          <w:rFonts w:ascii="Roboto" w:hAnsi="Roboto" w:cs="Times New Roman"/>
-          <w:kern w:val="0"/>
-          <w:sz w:val="20"/>
-          <w:lang w:val="de-DE" w:eastAsia="en-US"/>
-        </w:rPr>
-        <w:t>pro korrekter Antwort</w:t>
-      </w:r>
-      <w:proofErr w:type="gramEnd"/>
-      <w:r>
-        <w:rPr>
-          <w:rFonts w:ascii="Roboto" w:hAnsi="Roboto" w:cs="Times New Roman"/>
-          <w:kern w:val="0"/>
-          <w:sz w:val="20"/>
-          <w:lang w:val="de-DE" w:eastAsia="en-US"/>
-        </w:rPr>
-        <w:t>. Nicht korrekt gesetzte Kreuze führen zum Abzug von 1/n der Punkte. Wird dadurch eine negative Gesamtwertung dieser Frage</w:t>
+        <w:t>z. B. 1/3 der Punkte pro korrekter Antwort. Nicht korrekt gesetzte Kreuze führen zum Abzug von 1/n der Punkte. Wird dadurch eine negative Gesamtwertung dieser Frage</w:t>
       </w:r>
       <w:r>
         <w:rPr>
@@ -10437,6 +10303,8 @@
                 <w:lang w:val="de-DE" w:eastAsia="de-DE"/>
               </w:rPr>
             </w:pPr>
+            <w:bookmarkStart w:id="1" w:name="OLE_LINK1"/>
+            <w:bookmarkStart w:id="2" w:name="OLE_LINK2"/>
             <w:r>
               <w:rPr>
                 <w:rFonts w:ascii="Roboto" w:hAnsi="Roboto" w:cs="Times New Roman"/>
@@ -10446,6 +10314,8 @@
               </w:rPr>
               <w:sym w:font="Wingdings" w:char="F0FD"/>
             </w:r>
+            <w:bookmarkEnd w:id="1"/>
+            <w:bookmarkEnd w:id="2"/>
           </w:p>
         </w:tc>
         <w:tc>
@@ -10631,7 +10501,7 @@
                 <w:sz w:val="20"/>
                 <w:lang w:val="de-DE" w:eastAsia="de-DE"/>
               </w:rPr>
-              <w:sym w:font="Wingdings" w:char="F06F"/>
+              <w:sym w:font="Wingdings" w:char="F0FD"/>
             </w:r>
           </w:p>
         </w:tc>
@@ -12865,7 +12735,6 @@
       <w:pPr>
         <w:pStyle w:val="berschrift2"/>
         <w:keepNext w:val="0"/>
-        <w:jc w:val="center"/>
         <w:rPr>
           <w:rFonts w:ascii="Roboto" w:hAnsi="Roboto"/>
           <w:color w:val="auto"/>
@@ -12873,3056 +12742,6 @@
           <w:szCs w:val="40"/>
           <w:lang w:val="de-DE"/>
         </w:rPr>
-      </w:pPr>
-    </w:p>
-    <w:p>
-      <w:pPr>
-        <w:pStyle w:val="berschrift2"/>
-        <w:keepNext w:val="0"/>
-        <w:jc w:val="center"/>
-        <w:rPr>
-          <w:rFonts w:ascii="Roboto" w:hAnsi="Roboto"/>
-          <w:color w:val="auto"/>
-          <w:sz w:val="40"/>
-          <w:szCs w:val="40"/>
-          <w:lang w:val="de-DE"/>
-        </w:rPr>
-      </w:pPr>
-    </w:p>
-    <w:p>
-      <w:pPr>
-        <w:pStyle w:val="berschrift2"/>
-        <w:keepNext w:val="0"/>
-        <w:jc w:val="center"/>
-        <w:rPr>
-          <w:rFonts w:ascii="Roboto" w:hAnsi="Roboto"/>
-          <w:color w:val="auto"/>
-          <w:sz w:val="40"/>
-          <w:szCs w:val="40"/>
-          <w:lang w:val="de-DE"/>
-        </w:rPr>
-      </w:pPr>
-    </w:p>
-    <w:p>
-      <w:pPr>
-        <w:pStyle w:val="berschrift2"/>
-        <w:keepNext w:val="0"/>
-        <w:jc w:val="center"/>
-        <w:rPr>
-          <w:rFonts w:ascii="Roboto" w:hAnsi="Roboto"/>
-          <w:color w:val="auto"/>
-          <w:sz w:val="40"/>
-          <w:szCs w:val="40"/>
-          <w:lang w:val="de-DE"/>
-        </w:rPr>
-      </w:pPr>
-    </w:p>
-    <w:p>
-      <w:pPr>
-        <w:pStyle w:val="berschrift2"/>
-        <w:keepNext w:val="0"/>
-        <w:jc w:val="center"/>
-        <w:rPr>
-          <w:rFonts w:ascii="Roboto" w:hAnsi="Roboto"/>
-          <w:color w:val="auto"/>
-          <w:sz w:val="40"/>
-          <w:szCs w:val="40"/>
-          <w:lang w:val="de-DE"/>
-        </w:rPr>
-      </w:pPr>
-    </w:p>
-    <w:p>
-      <w:pPr>
-        <w:pStyle w:val="berschrift2"/>
-        <w:keepNext w:val="0"/>
-        <w:jc w:val="center"/>
-        <w:rPr>
-          <w:rFonts w:ascii="Roboto" w:hAnsi="Roboto"/>
-          <w:color w:val="auto"/>
-          <w:sz w:val="40"/>
-          <w:szCs w:val="40"/>
-          <w:lang w:val="de-DE"/>
-        </w:rPr>
-      </w:pPr>
-    </w:p>
-    <w:p>
-      <w:pPr>
-        <w:pStyle w:val="berschrift2"/>
-        <w:keepNext w:val="0"/>
-        <w:jc w:val="center"/>
-        <w:rPr>
-          <w:rFonts w:ascii="Roboto" w:hAnsi="Roboto"/>
-          <w:color w:val="auto"/>
-          <w:sz w:val="40"/>
-          <w:szCs w:val="40"/>
-          <w:lang w:val="de-DE"/>
-        </w:rPr>
-      </w:pPr>
-      <w:r>
-        <w:rPr>
-          <w:rFonts w:ascii="Roboto" w:hAnsi="Roboto"/>
-          <w:color w:val="auto"/>
-          <w:sz w:val="40"/>
-          <w:szCs w:val="40"/>
-          <w:lang w:val="de-DE"/>
-        </w:rPr>
-        <w:lastRenderedPageBreak/>
-        <w:t>Fragen – Beispielbogen A</w:t>
-      </w:r>
-    </w:p>
-    <w:p>
-      <w:pPr>
-        <w:rPr>
-          <w:sz w:val="20"/>
-          <w:lang w:val="de-DE"/>
-        </w:rPr>
-      </w:pPr>
-    </w:p>
-    <w:tbl>
-      <w:tblPr>
-        <w:tblW w:w="9530" w:type="dxa"/>
-        <w:tblCellSpacing w:w="15" w:type="dxa"/>
-        <w:tblInd w:w="-15" w:type="dxa"/>
-        <w:tblCellMar>
-          <w:top w:w="15" w:type="dxa"/>
-          <w:left w:w="15" w:type="dxa"/>
-          <w:bottom w:w="15" w:type="dxa"/>
-          <w:right w:w="15" w:type="dxa"/>
-        </w:tblCellMar>
-        <w:tblLook w:val="0000" w:firstRow="0" w:lastRow="0" w:firstColumn="0" w:lastColumn="0" w:noHBand="0" w:noVBand="0"/>
-      </w:tblPr>
-      <w:tblGrid>
-        <w:gridCol w:w="281"/>
-        <w:gridCol w:w="362"/>
-        <w:gridCol w:w="756"/>
-        <w:gridCol w:w="242"/>
-        <w:gridCol w:w="3448"/>
-        <w:gridCol w:w="3034"/>
-        <w:gridCol w:w="31"/>
-        <w:gridCol w:w="610"/>
-        <w:gridCol w:w="31"/>
-        <w:gridCol w:w="735"/>
-      </w:tblGrid>
-      <w:tr>
-        <w:trPr>
-          <w:tblCellSpacing w:w="15" w:type="dxa"/>
-        </w:trPr>
-        <w:tc>
-          <w:tcPr>
-            <w:tcW w:w="127" w:type="pct"/>
-            <w:tcBorders>
-              <w:top w:val="nil"/>
-              <w:left w:val="nil"/>
-              <w:bottom w:val="nil"/>
-              <w:right w:val="nil"/>
-            </w:tcBorders>
-            <w:vAlign w:val="center"/>
-          </w:tcPr>
-          <w:p>
-            <w:pPr>
-              <w:rPr>
-                <w:rFonts w:ascii="Roboto" w:hAnsi="Roboto"/>
-                <w:sz w:val="20"/>
-                <w:lang w:val="de-DE"/>
-              </w:rPr>
-            </w:pPr>
-            <w:r>
-              <w:rPr>
-                <w:rFonts w:ascii="Roboto" w:hAnsi="Roboto"/>
-                <w:b/>
-                <w:bCs/>
-                <w:sz w:val="20"/>
-                <w:lang w:val="de-DE"/>
-              </w:rPr>
-              <w:t xml:space="preserve">1. </w:t>
-            </w:r>
-          </w:p>
-        </w:tc>
-        <w:tc>
-          <w:tcPr>
-            <w:tcW w:w="4127" w:type="pct"/>
-            <w:gridSpan w:val="5"/>
-            <w:tcBorders>
-              <w:top w:val="nil"/>
-              <w:left w:val="nil"/>
-              <w:bottom w:val="nil"/>
-              <w:right w:val="nil"/>
-            </w:tcBorders>
-            <w:vAlign w:val="center"/>
-          </w:tcPr>
-          <w:p>
-            <w:pPr>
-              <w:rPr>
-                <w:rFonts w:ascii="Roboto" w:hAnsi="Roboto"/>
-                <w:sz w:val="20"/>
-                <w:lang w:val="de-DE"/>
-              </w:rPr>
-            </w:pPr>
-            <w:r>
-              <w:rPr>
-                <w:rFonts w:ascii="Roboto" w:hAnsi="Roboto"/>
-                <w:b/>
-                <w:bCs/>
-                <w:sz w:val="20"/>
-                <w:lang w:val="de-DE"/>
-              </w:rPr>
-              <w:t>Welcher amerikanische Präsident wurde 1963 ermordet?</w:t>
-            </w:r>
-          </w:p>
-        </w:tc>
-        <w:tc>
-          <w:tcPr>
-            <w:tcW w:w="682" w:type="pct"/>
-            <w:gridSpan w:val="4"/>
-            <w:tcBorders>
-              <w:top w:val="nil"/>
-              <w:left w:val="nil"/>
-              <w:bottom w:val="nil"/>
-              <w:right w:val="nil"/>
-            </w:tcBorders>
-            <w:vAlign w:val="center"/>
-          </w:tcPr>
-          <w:p>
-            <w:pPr>
-              <w:jc w:val="center"/>
-              <w:rPr>
-                <w:rFonts w:ascii="Roboto" w:hAnsi="Roboto"/>
-                <w:sz w:val="20"/>
-                <w:lang w:val="de-DE"/>
-              </w:rPr>
-            </w:pPr>
-            <w:r>
-              <w:rPr>
-                <w:rFonts w:ascii="Roboto" w:hAnsi="Roboto"/>
-                <w:sz w:val="20"/>
-                <w:lang w:val="de-DE"/>
-              </w:rPr>
-              <w:t xml:space="preserve">  </w:t>
-            </w:r>
-            <w:r>
-              <w:rPr>
-                <w:rFonts w:ascii="Roboto" w:hAnsi="Roboto"/>
-                <w:sz w:val="20"/>
-                <w:lang w:val="de-DE"/>
-              </w:rPr>
-              <w:t xml:space="preserve">2 Punkte </w:t>
-            </w:r>
-          </w:p>
-        </w:tc>
-      </w:tr>
-      <w:tr>
-        <w:trPr>
-          <w:tblCellSpacing w:w="15" w:type="dxa"/>
-        </w:trPr>
-        <w:tc>
-          <w:tcPr>
-            <w:tcW w:w="127" w:type="pct"/>
-            <w:tcBorders>
-              <w:top w:val="nil"/>
-              <w:left w:val="nil"/>
-              <w:bottom w:val="nil"/>
-              <w:right w:val="nil"/>
-            </w:tcBorders>
-            <w:vAlign w:val="center"/>
-          </w:tcPr>
-          <w:p>
-            <w:pPr>
-              <w:rPr>
-                <w:rFonts w:ascii="Roboto" w:hAnsi="Roboto"/>
-                <w:sz w:val="20"/>
-                <w:lang w:val="de-DE"/>
-              </w:rPr>
-            </w:pPr>
-          </w:p>
-        </w:tc>
-        <w:tc>
-          <w:tcPr>
-            <w:tcW w:w="4127" w:type="pct"/>
-            <w:gridSpan w:val="5"/>
-            <w:tcBorders>
-              <w:top w:val="nil"/>
-              <w:left w:val="nil"/>
-              <w:bottom w:val="nil"/>
-              <w:right w:val="nil"/>
-            </w:tcBorders>
-            <w:vAlign w:val="center"/>
-          </w:tcPr>
-          <w:p>
-            <w:pPr>
-              <w:rPr>
-                <w:rFonts w:ascii="Roboto" w:hAnsi="Roboto"/>
-                <w:sz w:val="20"/>
-                <w:lang w:val="de-DE"/>
-              </w:rPr>
-            </w:pPr>
-            <w:r>
-              <w:rPr>
-                <w:rFonts w:ascii="Roboto" w:hAnsi="Roboto"/>
-                <w:i/>
-                <w:iCs/>
-                <w:sz w:val="20"/>
-                <w:lang w:val="de-DE"/>
-              </w:rPr>
-              <w:t>A-Frage: Wählen Sie eine Antwort aus.</w:t>
-            </w:r>
-          </w:p>
-        </w:tc>
-        <w:tc>
-          <w:tcPr>
-            <w:tcW w:w="312" w:type="pct"/>
-            <w:gridSpan w:val="2"/>
-            <w:tcBorders>
-              <w:top w:val="nil"/>
-              <w:left w:val="nil"/>
-              <w:bottom w:val="nil"/>
-              <w:right w:val="nil"/>
-            </w:tcBorders>
-            <w:vAlign w:val="center"/>
-          </w:tcPr>
-          <w:p>
-            <w:pPr>
-              <w:rPr>
-                <w:rFonts w:ascii="Roboto" w:hAnsi="Roboto" w:cs="Times New Roman"/>
-                <w:sz w:val="20"/>
-                <w:lang w:val="de-DE"/>
-              </w:rPr>
-            </w:pPr>
-          </w:p>
-        </w:tc>
-        <w:tc>
-          <w:tcPr>
-            <w:tcW w:w="354" w:type="pct"/>
-            <w:gridSpan w:val="2"/>
-            <w:tcBorders>
-              <w:top w:val="nil"/>
-              <w:left w:val="nil"/>
-              <w:bottom w:val="nil"/>
-              <w:right w:val="nil"/>
-            </w:tcBorders>
-            <w:vAlign w:val="center"/>
-          </w:tcPr>
-          <w:p>
-            <w:pPr>
-              <w:rPr>
-                <w:rFonts w:ascii="Roboto" w:hAnsi="Roboto" w:cs="Times New Roman"/>
-                <w:sz w:val="20"/>
-                <w:lang w:val="de-DE"/>
-              </w:rPr>
-            </w:pPr>
-          </w:p>
-        </w:tc>
-      </w:tr>
-      <w:tr>
-        <w:trPr>
-          <w:gridAfter w:val="1"/>
-          <w:wAfter w:w="293" w:type="pct"/>
-          <w:tblCellSpacing w:w="15" w:type="dxa"/>
-        </w:trPr>
-        <w:tc>
-          <w:tcPr>
-            <w:tcW w:w="127" w:type="pct"/>
-            <w:tcBorders>
-              <w:top w:val="nil"/>
-              <w:left w:val="nil"/>
-              <w:bottom w:val="nil"/>
-              <w:right w:val="nil"/>
-            </w:tcBorders>
-            <w:vAlign w:val="center"/>
-          </w:tcPr>
-          <w:p>
-            <w:pPr>
-              <w:rPr>
-                <w:rFonts w:ascii="Roboto" w:hAnsi="Roboto"/>
-                <w:sz w:val="20"/>
-                <w:lang w:val="de-DE"/>
-              </w:rPr>
-            </w:pPr>
-          </w:p>
-        </w:tc>
-        <w:tc>
-          <w:tcPr>
-            <w:tcW w:w="179" w:type="pct"/>
-            <w:tcBorders>
-              <w:top w:val="nil"/>
-              <w:left w:val="nil"/>
-              <w:bottom w:val="nil"/>
-              <w:right w:val="nil"/>
-            </w:tcBorders>
-            <w:vAlign w:val="center"/>
-          </w:tcPr>
-          <w:p>
-            <w:pPr>
-              <w:rPr>
-                <w:rFonts w:ascii="Roboto" w:hAnsi="Roboto"/>
-                <w:sz w:val="20"/>
-                <w:lang w:val="de-DE"/>
-              </w:rPr>
-            </w:pPr>
-            <w:r>
-              <w:rPr>
-                <w:rFonts w:ascii="Roboto" w:hAnsi="Roboto"/>
-                <w:sz w:val="20"/>
-                <w:lang w:val="de-DE"/>
-              </w:rPr>
-              <w:t> </w:t>
-            </w:r>
-          </w:p>
-        </w:tc>
-        <w:tc>
-          <w:tcPr>
-            <w:tcW w:w="390" w:type="pct"/>
-            <w:tcBorders>
-              <w:top w:val="nil"/>
-              <w:left w:val="nil"/>
-              <w:bottom w:val="nil"/>
-              <w:right w:val="nil"/>
-            </w:tcBorders>
-            <w:vAlign w:val="center"/>
-          </w:tcPr>
-          <w:p>
-            <w:pPr>
-              <w:ind w:left="-237" w:firstLine="237"/>
-              <w:jc w:val="center"/>
-              <w:rPr>
-                <w:rFonts w:ascii="Roboto" w:hAnsi="Roboto"/>
-                <w:sz w:val="20"/>
-                <w:lang w:val="it-IT"/>
-              </w:rPr>
-            </w:pPr>
-            <w:r>
-              <w:rPr>
-                <w:rFonts w:ascii="Roboto" w:hAnsi="Roboto" w:cs="Times New Roman"/>
-                <w:kern w:val="0"/>
-                <w:sz w:val="20"/>
-                <w:lang w:val="de-DE" w:eastAsia="de-DE"/>
-              </w:rPr>
-              <w:sym w:font="Wingdings" w:char="F06F"/>
-            </w:r>
-          </w:p>
-        </w:tc>
-        <w:tc>
-          <w:tcPr>
-            <w:tcW w:w="112" w:type="pct"/>
-            <w:tcBorders>
-              <w:top w:val="nil"/>
-              <w:left w:val="nil"/>
-              <w:bottom w:val="nil"/>
-              <w:right w:val="nil"/>
-            </w:tcBorders>
-            <w:vAlign w:val="center"/>
-          </w:tcPr>
-          <w:p>
-            <w:pPr>
-              <w:ind w:left="-237" w:firstLine="237"/>
-              <w:rPr>
-                <w:rFonts w:ascii="Roboto" w:hAnsi="Roboto"/>
-                <w:sz w:val="20"/>
-                <w:lang w:val="it-IT"/>
-              </w:rPr>
-            </w:pPr>
-            <w:r>
-              <w:rPr>
-                <w:rFonts w:ascii="Roboto" w:hAnsi="Roboto"/>
-                <w:sz w:val="20"/>
-                <w:lang w:val="it-IT"/>
-              </w:rPr>
-              <w:t xml:space="preserve">a) </w:t>
-            </w:r>
-          </w:p>
-        </w:tc>
-        <w:tc>
-          <w:tcPr>
-            <w:tcW w:w="1834" w:type="pct"/>
-            <w:tcBorders>
-              <w:top w:val="nil"/>
-              <w:left w:val="nil"/>
-              <w:bottom w:val="nil"/>
-              <w:right w:val="nil"/>
-            </w:tcBorders>
-            <w:vAlign w:val="center"/>
-          </w:tcPr>
-          <w:p>
-            <w:pPr>
-              <w:ind w:left="-237" w:firstLine="237"/>
-              <w:rPr>
-                <w:rFonts w:ascii="Roboto" w:hAnsi="Roboto"/>
-                <w:sz w:val="20"/>
-                <w:lang w:val="it-IT"/>
-              </w:rPr>
-            </w:pPr>
-            <w:r>
-              <w:rPr>
-                <w:rFonts w:ascii="Roboto" w:hAnsi="Roboto"/>
-                <w:sz w:val="20"/>
-                <w:lang w:val="it-IT"/>
-              </w:rPr>
-              <w:t>Abraham Lincoln</w:t>
-            </w:r>
-          </w:p>
-        </w:tc>
-        <w:tc>
-          <w:tcPr>
-            <w:tcW w:w="1610" w:type="pct"/>
-            <w:gridSpan w:val="2"/>
-            <w:tcBorders>
-              <w:top w:val="nil"/>
-              <w:left w:val="nil"/>
-              <w:bottom w:val="nil"/>
-              <w:right w:val="nil"/>
-            </w:tcBorders>
-            <w:vAlign w:val="center"/>
-          </w:tcPr>
-          <w:p>
-            <w:pPr>
-              <w:rPr>
-                <w:rFonts w:ascii="Roboto" w:hAnsi="Roboto" w:cs="Times New Roman"/>
-                <w:sz w:val="20"/>
-                <w:lang w:val="it-IT"/>
-              </w:rPr>
-            </w:pPr>
-          </w:p>
-        </w:tc>
-        <w:tc>
-          <w:tcPr>
-            <w:tcW w:w="312" w:type="pct"/>
-            <w:gridSpan w:val="2"/>
-            <w:tcBorders>
-              <w:top w:val="nil"/>
-              <w:left w:val="nil"/>
-              <w:bottom w:val="nil"/>
-              <w:right w:val="nil"/>
-            </w:tcBorders>
-            <w:vAlign w:val="center"/>
-          </w:tcPr>
-          <w:p>
-            <w:pPr>
-              <w:rPr>
-                <w:rFonts w:ascii="Roboto" w:hAnsi="Roboto" w:cs="Times New Roman"/>
-                <w:sz w:val="20"/>
-                <w:lang w:val="it-IT"/>
-              </w:rPr>
-            </w:pPr>
-          </w:p>
-        </w:tc>
-      </w:tr>
-      <w:tr>
-        <w:trPr>
-          <w:gridAfter w:val="1"/>
-          <w:wAfter w:w="293" w:type="pct"/>
-          <w:tblCellSpacing w:w="15" w:type="dxa"/>
-        </w:trPr>
-        <w:tc>
-          <w:tcPr>
-            <w:tcW w:w="127" w:type="pct"/>
-            <w:tcBorders>
-              <w:top w:val="nil"/>
-              <w:left w:val="nil"/>
-              <w:bottom w:val="nil"/>
-              <w:right w:val="nil"/>
-            </w:tcBorders>
-            <w:vAlign w:val="center"/>
-          </w:tcPr>
-          <w:p>
-            <w:pPr>
-              <w:rPr>
-                <w:rFonts w:ascii="Roboto" w:hAnsi="Roboto"/>
-                <w:sz w:val="20"/>
-                <w:lang w:val="it-IT"/>
-              </w:rPr>
-            </w:pPr>
-          </w:p>
-        </w:tc>
-        <w:tc>
-          <w:tcPr>
-            <w:tcW w:w="179" w:type="pct"/>
-            <w:tcBorders>
-              <w:top w:val="nil"/>
-              <w:left w:val="nil"/>
-              <w:bottom w:val="nil"/>
-              <w:right w:val="nil"/>
-            </w:tcBorders>
-            <w:vAlign w:val="center"/>
-          </w:tcPr>
-          <w:p>
-            <w:pPr>
-              <w:rPr>
-                <w:rFonts w:ascii="Roboto" w:hAnsi="Roboto"/>
-                <w:sz w:val="20"/>
-                <w:lang w:val="it-IT"/>
-              </w:rPr>
-            </w:pPr>
-            <w:r>
-              <w:rPr>
-                <w:rFonts w:ascii="Roboto" w:hAnsi="Roboto"/>
-                <w:sz w:val="20"/>
-                <w:lang w:val="it-IT"/>
-              </w:rPr>
-              <w:t> </w:t>
-            </w:r>
-          </w:p>
-        </w:tc>
-        <w:tc>
-          <w:tcPr>
-            <w:tcW w:w="390" w:type="pct"/>
-            <w:tcBorders>
-              <w:top w:val="nil"/>
-              <w:left w:val="nil"/>
-              <w:bottom w:val="nil"/>
-              <w:right w:val="nil"/>
-            </w:tcBorders>
-            <w:vAlign w:val="center"/>
-          </w:tcPr>
-          <w:p>
-            <w:pPr>
-              <w:ind w:left="-237" w:firstLine="237"/>
-              <w:jc w:val="center"/>
-              <w:rPr>
-                <w:rFonts w:ascii="Roboto" w:hAnsi="Roboto"/>
-                <w:sz w:val="20"/>
-              </w:rPr>
-            </w:pPr>
-            <w:r>
-              <w:rPr>
-                <w:rFonts w:ascii="Roboto" w:hAnsi="Roboto" w:cs="Times New Roman"/>
-                <w:kern w:val="0"/>
-                <w:sz w:val="20"/>
-                <w:lang w:val="de-DE" w:eastAsia="de-DE"/>
-              </w:rPr>
-              <w:sym w:font="Wingdings" w:char="F06F"/>
-            </w:r>
-          </w:p>
-        </w:tc>
-        <w:tc>
-          <w:tcPr>
-            <w:tcW w:w="112" w:type="pct"/>
-            <w:tcBorders>
-              <w:top w:val="nil"/>
-              <w:left w:val="nil"/>
-              <w:bottom w:val="nil"/>
-              <w:right w:val="nil"/>
-            </w:tcBorders>
-            <w:vAlign w:val="center"/>
-          </w:tcPr>
-          <w:p>
-            <w:pPr>
-              <w:ind w:left="-237" w:firstLine="237"/>
-              <w:rPr>
-                <w:rFonts w:ascii="Roboto" w:hAnsi="Roboto"/>
-                <w:sz w:val="20"/>
-              </w:rPr>
-            </w:pPr>
-            <w:r>
-              <w:rPr>
-                <w:rFonts w:ascii="Roboto" w:hAnsi="Roboto"/>
-                <w:sz w:val="20"/>
-              </w:rPr>
-              <w:t xml:space="preserve">b) </w:t>
-            </w:r>
-          </w:p>
-        </w:tc>
-        <w:tc>
-          <w:tcPr>
-            <w:tcW w:w="1834" w:type="pct"/>
-            <w:tcBorders>
-              <w:top w:val="nil"/>
-              <w:left w:val="nil"/>
-              <w:bottom w:val="nil"/>
-              <w:right w:val="nil"/>
-            </w:tcBorders>
-            <w:vAlign w:val="center"/>
-          </w:tcPr>
-          <w:p>
-            <w:pPr>
-              <w:ind w:left="-237" w:firstLine="237"/>
-              <w:rPr>
-                <w:rFonts w:ascii="Roboto" w:hAnsi="Roboto"/>
-                <w:sz w:val="20"/>
-              </w:rPr>
-            </w:pPr>
-            <w:r>
-              <w:rPr>
-                <w:rFonts w:ascii="Roboto" w:hAnsi="Roboto"/>
-                <w:sz w:val="20"/>
-              </w:rPr>
-              <w:t>Harry S. Truman</w:t>
-            </w:r>
-          </w:p>
-        </w:tc>
-        <w:tc>
-          <w:tcPr>
-            <w:tcW w:w="1610" w:type="pct"/>
-            <w:gridSpan w:val="2"/>
-            <w:tcBorders>
-              <w:top w:val="nil"/>
-              <w:left w:val="nil"/>
-              <w:bottom w:val="nil"/>
-              <w:right w:val="nil"/>
-            </w:tcBorders>
-            <w:vAlign w:val="center"/>
-          </w:tcPr>
-          <w:p>
-            <w:pPr>
-              <w:rPr>
-                <w:rFonts w:ascii="Roboto" w:hAnsi="Roboto" w:cs="Times New Roman"/>
-                <w:sz w:val="20"/>
-              </w:rPr>
-            </w:pPr>
-          </w:p>
-        </w:tc>
-        <w:tc>
-          <w:tcPr>
-            <w:tcW w:w="312" w:type="pct"/>
-            <w:gridSpan w:val="2"/>
-            <w:tcBorders>
-              <w:top w:val="nil"/>
-              <w:left w:val="nil"/>
-              <w:bottom w:val="nil"/>
-              <w:right w:val="nil"/>
-            </w:tcBorders>
-            <w:vAlign w:val="center"/>
-          </w:tcPr>
-          <w:p>
-            <w:pPr>
-              <w:rPr>
-                <w:rFonts w:ascii="Roboto" w:hAnsi="Roboto" w:cs="Times New Roman"/>
-                <w:sz w:val="20"/>
-              </w:rPr>
-            </w:pPr>
-          </w:p>
-        </w:tc>
-      </w:tr>
-      <w:tr>
-        <w:trPr>
-          <w:gridAfter w:val="1"/>
-          <w:wAfter w:w="293" w:type="pct"/>
-          <w:tblCellSpacing w:w="15" w:type="dxa"/>
-        </w:trPr>
-        <w:tc>
-          <w:tcPr>
-            <w:tcW w:w="127" w:type="pct"/>
-            <w:tcBorders>
-              <w:top w:val="nil"/>
-              <w:left w:val="nil"/>
-              <w:bottom w:val="nil"/>
-              <w:right w:val="nil"/>
-            </w:tcBorders>
-            <w:vAlign w:val="center"/>
-          </w:tcPr>
-          <w:p>
-            <w:pPr>
-              <w:rPr>
-                <w:rFonts w:ascii="Roboto" w:hAnsi="Roboto"/>
-                <w:sz w:val="20"/>
-              </w:rPr>
-            </w:pPr>
-          </w:p>
-        </w:tc>
-        <w:tc>
-          <w:tcPr>
-            <w:tcW w:w="179" w:type="pct"/>
-            <w:tcBorders>
-              <w:top w:val="nil"/>
-              <w:left w:val="nil"/>
-              <w:bottom w:val="nil"/>
-              <w:right w:val="nil"/>
-            </w:tcBorders>
-            <w:vAlign w:val="center"/>
-          </w:tcPr>
-          <w:p>
-            <w:pPr>
-              <w:rPr>
-                <w:rFonts w:ascii="Roboto" w:hAnsi="Roboto"/>
-                <w:sz w:val="20"/>
-              </w:rPr>
-            </w:pPr>
-            <w:r>
-              <w:rPr>
-                <w:rFonts w:ascii="Roboto" w:hAnsi="Roboto"/>
-                <w:sz w:val="20"/>
-              </w:rPr>
-              <w:t> </w:t>
-            </w:r>
-          </w:p>
-        </w:tc>
-        <w:tc>
-          <w:tcPr>
-            <w:tcW w:w="390" w:type="pct"/>
-            <w:tcBorders>
-              <w:top w:val="nil"/>
-              <w:left w:val="nil"/>
-              <w:bottom w:val="nil"/>
-              <w:right w:val="nil"/>
-            </w:tcBorders>
-            <w:vAlign w:val="center"/>
-          </w:tcPr>
-          <w:p>
-            <w:pPr>
-              <w:ind w:left="-237" w:firstLine="237"/>
-              <w:jc w:val="center"/>
-              <w:rPr>
-                <w:rFonts w:ascii="Roboto" w:hAnsi="Roboto"/>
-                <w:sz w:val="20"/>
-              </w:rPr>
-            </w:pPr>
-            <w:r>
-              <w:rPr>
-                <w:rFonts w:ascii="Roboto" w:hAnsi="Roboto" w:cs="Times New Roman"/>
-                <w:kern w:val="0"/>
-                <w:sz w:val="20"/>
-                <w:lang w:val="de-DE" w:eastAsia="de-DE"/>
-              </w:rPr>
-              <w:sym w:font="Wingdings" w:char="F06F"/>
-            </w:r>
-          </w:p>
-        </w:tc>
-        <w:tc>
-          <w:tcPr>
-            <w:tcW w:w="112" w:type="pct"/>
-            <w:tcBorders>
-              <w:top w:val="nil"/>
-              <w:left w:val="nil"/>
-              <w:bottom w:val="nil"/>
-              <w:right w:val="nil"/>
-            </w:tcBorders>
-            <w:vAlign w:val="center"/>
-          </w:tcPr>
-          <w:p>
-            <w:pPr>
-              <w:ind w:left="-237" w:firstLine="237"/>
-              <w:rPr>
-                <w:rFonts w:ascii="Roboto" w:hAnsi="Roboto"/>
-                <w:sz w:val="20"/>
-              </w:rPr>
-            </w:pPr>
-            <w:r>
-              <w:rPr>
-                <w:rFonts w:ascii="Roboto" w:hAnsi="Roboto"/>
-                <w:sz w:val="20"/>
-              </w:rPr>
-              <w:t xml:space="preserve">c) </w:t>
-            </w:r>
-          </w:p>
-        </w:tc>
-        <w:tc>
-          <w:tcPr>
-            <w:tcW w:w="1834" w:type="pct"/>
-            <w:tcBorders>
-              <w:top w:val="nil"/>
-              <w:left w:val="nil"/>
-              <w:bottom w:val="nil"/>
-              <w:right w:val="nil"/>
-            </w:tcBorders>
-            <w:vAlign w:val="center"/>
-          </w:tcPr>
-          <w:p>
-            <w:pPr>
-              <w:ind w:left="-237" w:firstLine="237"/>
-              <w:rPr>
-                <w:rFonts w:ascii="Roboto" w:hAnsi="Roboto"/>
-                <w:sz w:val="20"/>
-              </w:rPr>
-            </w:pPr>
-            <w:r>
-              <w:rPr>
-                <w:rFonts w:ascii="Roboto" w:hAnsi="Roboto"/>
-                <w:sz w:val="20"/>
-              </w:rPr>
-              <w:t>John F. Kennedy</w:t>
-            </w:r>
-          </w:p>
-        </w:tc>
-        <w:tc>
-          <w:tcPr>
-            <w:tcW w:w="1610" w:type="pct"/>
-            <w:gridSpan w:val="2"/>
-            <w:tcBorders>
-              <w:top w:val="nil"/>
-              <w:left w:val="nil"/>
-              <w:bottom w:val="nil"/>
-              <w:right w:val="nil"/>
-            </w:tcBorders>
-            <w:vAlign w:val="center"/>
-          </w:tcPr>
-          <w:p>
-            <w:pPr>
-              <w:rPr>
-                <w:rFonts w:ascii="Roboto" w:hAnsi="Roboto" w:cs="Times New Roman"/>
-                <w:sz w:val="20"/>
-              </w:rPr>
-            </w:pPr>
-          </w:p>
-        </w:tc>
-        <w:tc>
-          <w:tcPr>
-            <w:tcW w:w="312" w:type="pct"/>
-            <w:gridSpan w:val="2"/>
-            <w:tcBorders>
-              <w:top w:val="nil"/>
-              <w:left w:val="nil"/>
-              <w:bottom w:val="nil"/>
-              <w:right w:val="nil"/>
-            </w:tcBorders>
-            <w:vAlign w:val="center"/>
-          </w:tcPr>
-          <w:p>
-            <w:pPr>
-              <w:rPr>
-                <w:rFonts w:ascii="Roboto" w:hAnsi="Roboto" w:cs="Times New Roman"/>
-                <w:sz w:val="20"/>
-              </w:rPr>
-            </w:pPr>
-          </w:p>
-        </w:tc>
-      </w:tr>
-      <w:tr>
-        <w:trPr>
-          <w:gridAfter w:val="1"/>
-          <w:wAfter w:w="293" w:type="pct"/>
-          <w:tblCellSpacing w:w="15" w:type="dxa"/>
-        </w:trPr>
-        <w:tc>
-          <w:tcPr>
-            <w:tcW w:w="127" w:type="pct"/>
-            <w:tcBorders>
-              <w:top w:val="nil"/>
-              <w:left w:val="nil"/>
-              <w:bottom w:val="nil"/>
-              <w:right w:val="nil"/>
-            </w:tcBorders>
-            <w:vAlign w:val="center"/>
-          </w:tcPr>
-          <w:p>
-            <w:pPr>
-              <w:rPr>
-                <w:rFonts w:ascii="Roboto" w:hAnsi="Roboto"/>
-                <w:sz w:val="20"/>
-              </w:rPr>
-            </w:pPr>
-          </w:p>
-        </w:tc>
-        <w:tc>
-          <w:tcPr>
-            <w:tcW w:w="179" w:type="pct"/>
-            <w:tcBorders>
-              <w:top w:val="nil"/>
-              <w:left w:val="nil"/>
-              <w:bottom w:val="nil"/>
-              <w:right w:val="nil"/>
-            </w:tcBorders>
-            <w:vAlign w:val="center"/>
-          </w:tcPr>
-          <w:p>
-            <w:pPr>
-              <w:rPr>
-                <w:rFonts w:ascii="Roboto" w:hAnsi="Roboto"/>
-                <w:sz w:val="20"/>
-              </w:rPr>
-            </w:pPr>
-          </w:p>
-        </w:tc>
-        <w:tc>
-          <w:tcPr>
-            <w:tcW w:w="390" w:type="pct"/>
-            <w:tcBorders>
-              <w:top w:val="nil"/>
-              <w:left w:val="nil"/>
-              <w:bottom w:val="nil"/>
-              <w:right w:val="nil"/>
-            </w:tcBorders>
-            <w:vAlign w:val="center"/>
-          </w:tcPr>
-          <w:p>
-            <w:pPr>
-              <w:ind w:left="-237" w:firstLine="237"/>
-              <w:jc w:val="center"/>
-              <w:rPr>
-                <w:rFonts w:ascii="Roboto" w:hAnsi="Roboto" w:cs="Times New Roman"/>
-                <w:kern w:val="0"/>
-                <w:sz w:val="20"/>
-                <w:lang w:val="de-DE" w:eastAsia="de-DE"/>
-              </w:rPr>
-            </w:pPr>
-          </w:p>
-        </w:tc>
-        <w:tc>
-          <w:tcPr>
-            <w:tcW w:w="112" w:type="pct"/>
-            <w:tcBorders>
-              <w:top w:val="nil"/>
-              <w:left w:val="nil"/>
-              <w:bottom w:val="nil"/>
-              <w:right w:val="nil"/>
-            </w:tcBorders>
-            <w:vAlign w:val="center"/>
-          </w:tcPr>
-          <w:p>
-            <w:pPr>
-              <w:ind w:left="-237" w:firstLine="237"/>
-              <w:rPr>
-                <w:rFonts w:ascii="Roboto" w:hAnsi="Roboto"/>
-                <w:sz w:val="20"/>
-              </w:rPr>
-            </w:pPr>
-          </w:p>
-        </w:tc>
-        <w:tc>
-          <w:tcPr>
-            <w:tcW w:w="1834" w:type="pct"/>
-            <w:tcBorders>
-              <w:top w:val="nil"/>
-              <w:left w:val="nil"/>
-              <w:bottom w:val="nil"/>
-              <w:right w:val="nil"/>
-            </w:tcBorders>
-            <w:vAlign w:val="center"/>
-          </w:tcPr>
-          <w:p>
-            <w:pPr>
-              <w:ind w:left="-237" w:firstLine="237"/>
-              <w:rPr>
-                <w:rFonts w:ascii="Roboto" w:hAnsi="Roboto"/>
-                <w:sz w:val="20"/>
-              </w:rPr>
-            </w:pPr>
-          </w:p>
-        </w:tc>
-        <w:tc>
-          <w:tcPr>
-            <w:tcW w:w="1610" w:type="pct"/>
-            <w:gridSpan w:val="2"/>
-            <w:tcBorders>
-              <w:top w:val="nil"/>
-              <w:left w:val="nil"/>
-              <w:bottom w:val="nil"/>
-              <w:right w:val="nil"/>
-            </w:tcBorders>
-            <w:vAlign w:val="center"/>
-          </w:tcPr>
-          <w:p>
-            <w:pPr>
-              <w:rPr>
-                <w:rFonts w:ascii="Roboto" w:hAnsi="Roboto" w:cs="Times New Roman"/>
-                <w:sz w:val="20"/>
-              </w:rPr>
-            </w:pPr>
-          </w:p>
-        </w:tc>
-        <w:tc>
-          <w:tcPr>
-            <w:tcW w:w="312" w:type="pct"/>
-            <w:gridSpan w:val="2"/>
-            <w:tcBorders>
-              <w:top w:val="nil"/>
-              <w:left w:val="nil"/>
-              <w:bottom w:val="nil"/>
-              <w:right w:val="nil"/>
-            </w:tcBorders>
-            <w:vAlign w:val="center"/>
-          </w:tcPr>
-          <w:p>
-            <w:pPr>
-              <w:rPr>
-                <w:rFonts w:ascii="Roboto" w:hAnsi="Roboto" w:cs="Times New Roman"/>
-                <w:sz w:val="20"/>
-              </w:rPr>
-            </w:pPr>
-          </w:p>
-        </w:tc>
-      </w:tr>
-    </w:tbl>
-    <w:p>
-      <w:pPr>
-        <w:rPr>
-          <w:rFonts w:ascii="Roboto" w:hAnsi="Roboto"/>
-          <w:vanish/>
-          <w:sz w:val="20"/>
-        </w:rPr>
-      </w:pPr>
-    </w:p>
-    <w:tbl>
-      <w:tblPr>
-        <w:tblW w:w="9750" w:type="dxa"/>
-        <w:tblCellSpacing w:w="15" w:type="dxa"/>
-        <w:tblInd w:w="-15" w:type="dxa"/>
-        <w:tblCellMar>
-          <w:top w:w="15" w:type="dxa"/>
-          <w:left w:w="15" w:type="dxa"/>
-          <w:bottom w:w="15" w:type="dxa"/>
-          <w:right w:w="15" w:type="dxa"/>
-        </w:tblCellMar>
-        <w:tblLook w:val="0000" w:firstRow="0" w:lastRow="0" w:firstColumn="0" w:lastColumn="0" w:noHBand="0" w:noVBand="0"/>
-      </w:tblPr>
-      <w:tblGrid>
-        <w:gridCol w:w="285"/>
-        <w:gridCol w:w="372"/>
-        <w:gridCol w:w="746"/>
-        <w:gridCol w:w="247"/>
-        <w:gridCol w:w="3443"/>
-        <w:gridCol w:w="2992"/>
-        <w:gridCol w:w="313"/>
-        <w:gridCol w:w="109"/>
-        <w:gridCol w:w="517"/>
-        <w:gridCol w:w="109"/>
-        <w:gridCol w:w="359"/>
-        <w:gridCol w:w="258"/>
-      </w:tblGrid>
-      <w:tr>
-        <w:trPr>
-          <w:gridAfter w:val="1"/>
-          <w:wAfter w:w="112" w:type="pct"/>
-          <w:tblCellSpacing w:w="15" w:type="dxa"/>
-        </w:trPr>
-        <w:tc>
-          <w:tcPr>
-            <w:tcW w:w="127" w:type="pct"/>
-            <w:tcBorders>
-              <w:top w:val="nil"/>
-              <w:left w:val="nil"/>
-              <w:bottom w:val="nil"/>
-              <w:right w:val="nil"/>
-            </w:tcBorders>
-            <w:vAlign w:val="center"/>
-          </w:tcPr>
-          <w:p>
-            <w:pPr>
-              <w:rPr>
-                <w:rFonts w:ascii="Roboto" w:hAnsi="Roboto"/>
-                <w:sz w:val="20"/>
-                <w:lang w:val="de-DE"/>
-              </w:rPr>
-            </w:pPr>
-            <w:r>
-              <w:rPr>
-                <w:rFonts w:ascii="Roboto" w:hAnsi="Roboto"/>
-                <w:b/>
-                <w:bCs/>
-                <w:sz w:val="20"/>
-                <w:lang w:val="de-DE"/>
-              </w:rPr>
-              <w:t xml:space="preserve">2. </w:t>
-            </w:r>
-          </w:p>
-        </w:tc>
-        <w:tc>
-          <w:tcPr>
-            <w:tcW w:w="4024" w:type="pct"/>
-            <w:gridSpan w:val="5"/>
-            <w:tcBorders>
-              <w:top w:val="nil"/>
-              <w:left w:val="nil"/>
-              <w:bottom w:val="nil"/>
-              <w:right w:val="nil"/>
-            </w:tcBorders>
-            <w:vAlign w:val="center"/>
-          </w:tcPr>
-          <w:p>
-            <w:pPr>
-              <w:rPr>
-                <w:rFonts w:ascii="Roboto" w:hAnsi="Roboto"/>
-                <w:sz w:val="20"/>
-                <w:lang w:val="de-DE"/>
-              </w:rPr>
-            </w:pPr>
-            <w:r>
-              <w:rPr>
-                <w:rFonts w:ascii="Roboto" w:hAnsi="Roboto"/>
-                <w:b/>
-                <w:bCs/>
-                <w:sz w:val="20"/>
-                <w:lang w:val="de-DE"/>
-              </w:rPr>
-              <w:t xml:space="preserve">Wer </w:t>
-            </w:r>
-            <w:proofErr w:type="gramStart"/>
-            <w:r>
-              <w:rPr>
-                <w:rFonts w:ascii="Roboto" w:hAnsi="Roboto"/>
-                <w:b/>
-                <w:bCs/>
-                <w:sz w:val="20"/>
-                <w:lang w:val="de-DE"/>
-              </w:rPr>
-              <w:t>sind</w:t>
-            </w:r>
-            <w:proofErr w:type="gramEnd"/>
-            <w:r>
-              <w:rPr>
-                <w:rFonts w:ascii="Roboto" w:hAnsi="Roboto"/>
-                <w:b/>
-                <w:bCs/>
-                <w:sz w:val="20"/>
-                <w:lang w:val="de-DE"/>
-              </w:rPr>
-              <w:t xml:space="preserve"> die zwei berühmtesten amerikanischen Präsidenten?</w:t>
-            </w:r>
-          </w:p>
-        </w:tc>
-        <w:tc>
-          <w:tcPr>
-            <w:tcW w:w="660" w:type="pct"/>
-            <w:gridSpan w:val="5"/>
-            <w:tcBorders>
-              <w:top w:val="nil"/>
-              <w:left w:val="nil"/>
-              <w:bottom w:val="nil"/>
-              <w:right w:val="nil"/>
-            </w:tcBorders>
-            <w:vAlign w:val="center"/>
-          </w:tcPr>
-          <w:p>
-            <w:pPr>
-              <w:jc w:val="center"/>
-              <w:rPr>
-                <w:rFonts w:ascii="Roboto" w:hAnsi="Roboto"/>
-                <w:sz w:val="20"/>
-                <w:lang w:val="de-DE"/>
-              </w:rPr>
-            </w:pPr>
-            <w:r>
-              <w:rPr>
-                <w:rFonts w:ascii="Roboto" w:hAnsi="Roboto"/>
-                <w:sz w:val="20"/>
-                <w:lang w:val="de-DE"/>
-              </w:rPr>
-              <w:t xml:space="preserve">   </w:t>
-            </w:r>
-            <w:r>
-              <w:rPr>
-                <w:rFonts w:ascii="Roboto" w:hAnsi="Roboto"/>
-                <w:sz w:val="20"/>
-                <w:lang w:val="de-DE"/>
-              </w:rPr>
-              <w:t xml:space="preserve">2 Punkte </w:t>
-            </w:r>
-          </w:p>
-        </w:tc>
-      </w:tr>
-      <w:tr>
-        <w:trPr>
-          <w:tblCellSpacing w:w="15" w:type="dxa"/>
-        </w:trPr>
-        <w:tc>
-          <w:tcPr>
-            <w:tcW w:w="127" w:type="pct"/>
-            <w:tcBorders>
-              <w:top w:val="nil"/>
-              <w:left w:val="nil"/>
-              <w:bottom w:val="nil"/>
-              <w:right w:val="nil"/>
-            </w:tcBorders>
-            <w:vAlign w:val="center"/>
-          </w:tcPr>
-          <w:p>
-            <w:pPr>
-              <w:rPr>
-                <w:rFonts w:ascii="Roboto" w:hAnsi="Roboto"/>
-                <w:sz w:val="20"/>
-                <w:lang w:val="de-DE"/>
-              </w:rPr>
-            </w:pPr>
-          </w:p>
-        </w:tc>
-        <w:tc>
-          <w:tcPr>
-            <w:tcW w:w="4173" w:type="pct"/>
-            <w:gridSpan w:val="6"/>
-            <w:tcBorders>
-              <w:top w:val="nil"/>
-              <w:left w:val="nil"/>
-              <w:bottom w:val="nil"/>
-              <w:right w:val="nil"/>
-            </w:tcBorders>
-            <w:vAlign w:val="center"/>
-          </w:tcPr>
-          <w:p>
-            <w:pPr>
-              <w:rPr>
-                <w:rFonts w:ascii="Roboto" w:hAnsi="Roboto"/>
-                <w:sz w:val="20"/>
-                <w:lang w:val="de-DE"/>
-              </w:rPr>
-            </w:pPr>
-            <w:r>
-              <w:rPr>
-                <w:rFonts w:ascii="Roboto" w:hAnsi="Roboto"/>
-                <w:i/>
-                <w:iCs/>
-                <w:sz w:val="20"/>
-                <w:lang w:val="de-DE"/>
-              </w:rPr>
-              <w:t>P-Frage: Wählen Sie aus den folgenden vier Antworten zwei am besten passende aus.</w:t>
-            </w:r>
-          </w:p>
-        </w:tc>
-        <w:tc>
-          <w:tcPr>
-            <w:tcW w:w="297" w:type="pct"/>
-            <w:gridSpan w:val="2"/>
-            <w:tcBorders>
-              <w:top w:val="nil"/>
-              <w:left w:val="nil"/>
-              <w:bottom w:val="nil"/>
-              <w:right w:val="nil"/>
-            </w:tcBorders>
-            <w:vAlign w:val="center"/>
-          </w:tcPr>
-          <w:p>
-            <w:pPr>
-              <w:rPr>
-                <w:rFonts w:ascii="Roboto" w:hAnsi="Roboto" w:cs="Times New Roman"/>
-                <w:sz w:val="20"/>
-                <w:lang w:val="de-DE"/>
-              </w:rPr>
-            </w:pPr>
-          </w:p>
-        </w:tc>
-        <w:tc>
-          <w:tcPr>
-            <w:tcW w:w="326" w:type="pct"/>
-            <w:gridSpan w:val="3"/>
-            <w:tcBorders>
-              <w:top w:val="nil"/>
-              <w:left w:val="nil"/>
-              <w:bottom w:val="nil"/>
-              <w:right w:val="nil"/>
-            </w:tcBorders>
-            <w:vAlign w:val="center"/>
-          </w:tcPr>
-          <w:p>
-            <w:pPr>
-              <w:rPr>
-                <w:rFonts w:ascii="Roboto" w:hAnsi="Roboto" w:cs="Times New Roman"/>
-                <w:sz w:val="20"/>
-                <w:lang w:val="de-DE"/>
-              </w:rPr>
-            </w:pPr>
-          </w:p>
-        </w:tc>
-      </w:tr>
-      <w:tr>
-        <w:trPr>
-          <w:gridAfter w:val="2"/>
-          <w:wAfter w:w="222" w:type="pct"/>
-          <w:tblCellSpacing w:w="15" w:type="dxa"/>
-        </w:trPr>
-        <w:tc>
-          <w:tcPr>
-            <w:tcW w:w="127" w:type="pct"/>
-            <w:tcBorders>
-              <w:top w:val="nil"/>
-              <w:left w:val="nil"/>
-              <w:bottom w:val="nil"/>
-              <w:right w:val="nil"/>
-            </w:tcBorders>
-            <w:vAlign w:val="center"/>
-          </w:tcPr>
-          <w:p>
-            <w:pPr>
-              <w:rPr>
-                <w:rFonts w:ascii="Roboto" w:hAnsi="Roboto"/>
-                <w:sz w:val="20"/>
-                <w:lang w:val="de-DE"/>
-              </w:rPr>
-            </w:pPr>
-          </w:p>
-        </w:tc>
-        <w:tc>
-          <w:tcPr>
-            <w:tcW w:w="180" w:type="pct"/>
-            <w:tcBorders>
-              <w:top w:val="nil"/>
-              <w:left w:val="nil"/>
-              <w:bottom w:val="nil"/>
-              <w:right w:val="nil"/>
-            </w:tcBorders>
-            <w:vAlign w:val="center"/>
-          </w:tcPr>
-          <w:p>
-            <w:pPr>
-              <w:rPr>
-                <w:rFonts w:ascii="Roboto" w:hAnsi="Roboto"/>
-                <w:sz w:val="20"/>
-                <w:lang w:val="de-DE"/>
-              </w:rPr>
-            </w:pPr>
-            <w:r>
-              <w:rPr>
-                <w:rFonts w:ascii="Roboto" w:hAnsi="Roboto"/>
-                <w:sz w:val="20"/>
-                <w:lang w:val="de-DE"/>
-              </w:rPr>
-              <w:t> </w:t>
-            </w:r>
-          </w:p>
-        </w:tc>
-        <w:tc>
-          <w:tcPr>
-            <w:tcW w:w="377" w:type="pct"/>
-            <w:tcBorders>
-              <w:top w:val="nil"/>
-              <w:left w:val="nil"/>
-              <w:bottom w:val="nil"/>
-              <w:right w:val="nil"/>
-            </w:tcBorders>
-            <w:vAlign w:val="center"/>
-          </w:tcPr>
-          <w:p>
-            <w:pPr>
-              <w:ind w:left="-379" w:firstLine="379"/>
-              <w:jc w:val="center"/>
-              <w:rPr>
-                <w:rFonts w:ascii="Roboto" w:hAnsi="Roboto"/>
-                <w:sz w:val="20"/>
-              </w:rPr>
-            </w:pPr>
-            <w:r>
-              <w:rPr>
-                <w:rFonts w:ascii="Roboto" w:hAnsi="Roboto" w:cs="Times New Roman"/>
-                <w:kern w:val="0"/>
-                <w:sz w:val="20"/>
-                <w:lang w:val="de-DE" w:eastAsia="de-DE"/>
-              </w:rPr>
-              <w:sym w:font="Wingdings" w:char="F06F"/>
-            </w:r>
-          </w:p>
-        </w:tc>
-        <w:tc>
-          <w:tcPr>
-            <w:tcW w:w="114" w:type="pct"/>
-            <w:tcBorders>
-              <w:top w:val="nil"/>
-              <w:left w:val="nil"/>
-              <w:bottom w:val="nil"/>
-              <w:right w:val="nil"/>
-            </w:tcBorders>
-            <w:vAlign w:val="center"/>
-          </w:tcPr>
-          <w:p>
-            <w:pPr>
-              <w:rPr>
-                <w:rFonts w:ascii="Roboto" w:hAnsi="Roboto"/>
-                <w:sz w:val="20"/>
-              </w:rPr>
-            </w:pPr>
-            <w:r>
-              <w:rPr>
-                <w:rFonts w:ascii="Roboto" w:hAnsi="Roboto"/>
-                <w:sz w:val="20"/>
-              </w:rPr>
-              <w:t xml:space="preserve">a) </w:t>
-            </w:r>
-          </w:p>
-        </w:tc>
-        <w:tc>
-          <w:tcPr>
-            <w:tcW w:w="1795" w:type="pct"/>
-            <w:tcBorders>
-              <w:top w:val="nil"/>
-              <w:left w:val="nil"/>
-              <w:bottom w:val="nil"/>
-              <w:right w:val="nil"/>
-            </w:tcBorders>
-            <w:vAlign w:val="center"/>
-          </w:tcPr>
-          <w:p>
-            <w:pPr>
-              <w:rPr>
-                <w:rFonts w:ascii="Roboto" w:hAnsi="Roboto"/>
-                <w:sz w:val="20"/>
-              </w:rPr>
-            </w:pPr>
-            <w:r>
-              <w:rPr>
-                <w:rFonts w:ascii="Roboto" w:hAnsi="Roboto"/>
-                <w:sz w:val="20"/>
-              </w:rPr>
-              <w:t>George Washington</w:t>
-            </w:r>
-          </w:p>
-        </w:tc>
-        <w:tc>
-          <w:tcPr>
-            <w:tcW w:w="1748" w:type="pct"/>
-            <w:gridSpan w:val="3"/>
-            <w:tcBorders>
-              <w:top w:val="nil"/>
-              <w:left w:val="nil"/>
-              <w:bottom w:val="nil"/>
-              <w:right w:val="nil"/>
-            </w:tcBorders>
-            <w:vAlign w:val="center"/>
-          </w:tcPr>
-          <w:p>
-            <w:pPr>
-              <w:rPr>
-                <w:rFonts w:ascii="Roboto" w:hAnsi="Roboto" w:cs="Times New Roman"/>
-                <w:sz w:val="20"/>
-              </w:rPr>
-            </w:pPr>
-          </w:p>
-        </w:tc>
-        <w:tc>
-          <w:tcPr>
-            <w:tcW w:w="297" w:type="pct"/>
-            <w:gridSpan w:val="2"/>
-            <w:tcBorders>
-              <w:top w:val="nil"/>
-              <w:left w:val="nil"/>
-              <w:bottom w:val="nil"/>
-              <w:right w:val="nil"/>
-            </w:tcBorders>
-            <w:vAlign w:val="center"/>
-          </w:tcPr>
-          <w:p>
-            <w:pPr>
-              <w:rPr>
-                <w:rFonts w:ascii="Roboto" w:hAnsi="Roboto" w:cs="Times New Roman"/>
-                <w:sz w:val="20"/>
-              </w:rPr>
-            </w:pPr>
-          </w:p>
-        </w:tc>
-      </w:tr>
-      <w:tr>
-        <w:trPr>
-          <w:gridAfter w:val="2"/>
-          <w:wAfter w:w="222" w:type="pct"/>
-          <w:tblCellSpacing w:w="15" w:type="dxa"/>
-        </w:trPr>
-        <w:tc>
-          <w:tcPr>
-            <w:tcW w:w="127" w:type="pct"/>
-            <w:tcBorders>
-              <w:top w:val="nil"/>
-              <w:left w:val="nil"/>
-              <w:bottom w:val="nil"/>
-              <w:right w:val="nil"/>
-            </w:tcBorders>
-            <w:vAlign w:val="center"/>
-          </w:tcPr>
-          <w:p>
-            <w:pPr>
-              <w:rPr>
-                <w:rFonts w:ascii="Roboto" w:hAnsi="Roboto"/>
-                <w:sz w:val="20"/>
-              </w:rPr>
-            </w:pPr>
-          </w:p>
-        </w:tc>
-        <w:tc>
-          <w:tcPr>
-            <w:tcW w:w="180" w:type="pct"/>
-            <w:tcBorders>
-              <w:top w:val="nil"/>
-              <w:left w:val="nil"/>
-              <w:bottom w:val="nil"/>
-              <w:right w:val="nil"/>
-            </w:tcBorders>
-            <w:vAlign w:val="center"/>
-          </w:tcPr>
-          <w:p>
-            <w:pPr>
-              <w:rPr>
-                <w:rFonts w:ascii="Roboto" w:hAnsi="Roboto"/>
-                <w:sz w:val="20"/>
-              </w:rPr>
-            </w:pPr>
-            <w:r>
-              <w:rPr>
-                <w:rFonts w:ascii="Roboto" w:hAnsi="Roboto"/>
-                <w:sz w:val="20"/>
-              </w:rPr>
-              <w:t> </w:t>
-            </w:r>
-          </w:p>
-        </w:tc>
-        <w:tc>
-          <w:tcPr>
-            <w:tcW w:w="377" w:type="pct"/>
-            <w:tcBorders>
-              <w:top w:val="nil"/>
-              <w:left w:val="nil"/>
-              <w:bottom w:val="nil"/>
-              <w:right w:val="nil"/>
-            </w:tcBorders>
-            <w:vAlign w:val="center"/>
-          </w:tcPr>
-          <w:p>
-            <w:pPr>
-              <w:ind w:left="-379" w:firstLine="379"/>
-              <w:jc w:val="center"/>
-              <w:rPr>
-                <w:rFonts w:ascii="Roboto" w:hAnsi="Roboto"/>
-                <w:sz w:val="20"/>
-                <w:lang w:val="de-DE"/>
-              </w:rPr>
-            </w:pPr>
-            <w:r>
-              <w:rPr>
-                <w:rFonts w:ascii="Roboto" w:hAnsi="Roboto" w:cs="Times New Roman"/>
-                <w:kern w:val="0"/>
-                <w:sz w:val="20"/>
-                <w:lang w:val="de-DE" w:eastAsia="de-DE"/>
-              </w:rPr>
-              <w:sym w:font="Wingdings" w:char="F06F"/>
-            </w:r>
-          </w:p>
-        </w:tc>
-        <w:tc>
-          <w:tcPr>
-            <w:tcW w:w="114" w:type="pct"/>
-            <w:tcBorders>
-              <w:top w:val="nil"/>
-              <w:left w:val="nil"/>
-              <w:bottom w:val="nil"/>
-              <w:right w:val="nil"/>
-            </w:tcBorders>
-            <w:vAlign w:val="center"/>
-          </w:tcPr>
-          <w:p>
-            <w:pPr>
-              <w:rPr>
-                <w:rFonts w:ascii="Roboto" w:hAnsi="Roboto"/>
-                <w:sz w:val="20"/>
-                <w:lang w:val="de-DE"/>
-              </w:rPr>
-            </w:pPr>
-            <w:r>
-              <w:rPr>
-                <w:rFonts w:ascii="Roboto" w:hAnsi="Roboto"/>
-                <w:sz w:val="20"/>
-                <w:lang w:val="de-DE"/>
-              </w:rPr>
-              <w:t xml:space="preserve">b) </w:t>
-            </w:r>
-          </w:p>
-        </w:tc>
-        <w:tc>
-          <w:tcPr>
-            <w:tcW w:w="1795" w:type="pct"/>
-            <w:tcBorders>
-              <w:top w:val="nil"/>
-              <w:left w:val="nil"/>
-              <w:bottom w:val="nil"/>
-              <w:right w:val="nil"/>
-            </w:tcBorders>
-            <w:vAlign w:val="center"/>
-          </w:tcPr>
-          <w:p>
-            <w:pPr>
-              <w:rPr>
-                <w:rFonts w:ascii="Roboto" w:hAnsi="Roboto"/>
-                <w:sz w:val="20"/>
-                <w:lang w:val="de-DE"/>
-              </w:rPr>
-            </w:pPr>
-            <w:r>
-              <w:rPr>
-                <w:rFonts w:ascii="Roboto" w:hAnsi="Roboto"/>
-                <w:sz w:val="20"/>
-                <w:lang w:val="de-DE"/>
-              </w:rPr>
-              <w:t>Martin van Buren</w:t>
-            </w:r>
-          </w:p>
-        </w:tc>
-        <w:tc>
-          <w:tcPr>
-            <w:tcW w:w="1748" w:type="pct"/>
-            <w:gridSpan w:val="3"/>
-            <w:tcBorders>
-              <w:top w:val="nil"/>
-              <w:left w:val="nil"/>
-              <w:bottom w:val="nil"/>
-              <w:right w:val="nil"/>
-            </w:tcBorders>
-            <w:vAlign w:val="center"/>
-          </w:tcPr>
-          <w:p>
-            <w:pPr>
-              <w:rPr>
-                <w:rFonts w:ascii="Roboto" w:hAnsi="Roboto" w:cs="Times New Roman"/>
-                <w:sz w:val="20"/>
-                <w:lang w:val="de-DE"/>
-              </w:rPr>
-            </w:pPr>
-          </w:p>
-        </w:tc>
-        <w:tc>
-          <w:tcPr>
-            <w:tcW w:w="297" w:type="pct"/>
-            <w:gridSpan w:val="2"/>
-            <w:tcBorders>
-              <w:top w:val="nil"/>
-              <w:left w:val="nil"/>
-              <w:bottom w:val="nil"/>
-              <w:right w:val="nil"/>
-            </w:tcBorders>
-            <w:vAlign w:val="center"/>
-          </w:tcPr>
-          <w:p>
-            <w:pPr>
-              <w:rPr>
-                <w:rFonts w:ascii="Roboto" w:hAnsi="Roboto" w:cs="Times New Roman"/>
-                <w:sz w:val="20"/>
-                <w:lang w:val="de-DE"/>
-              </w:rPr>
-            </w:pPr>
-          </w:p>
-        </w:tc>
-      </w:tr>
-      <w:tr>
-        <w:trPr>
-          <w:gridAfter w:val="2"/>
-          <w:wAfter w:w="222" w:type="pct"/>
-          <w:tblCellSpacing w:w="15" w:type="dxa"/>
-        </w:trPr>
-        <w:tc>
-          <w:tcPr>
-            <w:tcW w:w="127" w:type="pct"/>
-            <w:tcBorders>
-              <w:top w:val="nil"/>
-              <w:left w:val="nil"/>
-              <w:bottom w:val="nil"/>
-              <w:right w:val="nil"/>
-            </w:tcBorders>
-            <w:vAlign w:val="center"/>
-          </w:tcPr>
-          <w:p>
-            <w:pPr>
-              <w:rPr>
-                <w:rFonts w:ascii="Roboto" w:hAnsi="Roboto"/>
-                <w:sz w:val="20"/>
-                <w:lang w:val="de-DE"/>
-              </w:rPr>
-            </w:pPr>
-          </w:p>
-        </w:tc>
-        <w:tc>
-          <w:tcPr>
-            <w:tcW w:w="180" w:type="pct"/>
-            <w:tcBorders>
-              <w:top w:val="nil"/>
-              <w:left w:val="nil"/>
-              <w:bottom w:val="nil"/>
-              <w:right w:val="nil"/>
-            </w:tcBorders>
-            <w:vAlign w:val="center"/>
-          </w:tcPr>
-          <w:p>
-            <w:pPr>
-              <w:rPr>
-                <w:rFonts w:ascii="Roboto" w:hAnsi="Roboto"/>
-                <w:sz w:val="20"/>
-                <w:lang w:val="de-DE"/>
-              </w:rPr>
-            </w:pPr>
-            <w:r>
-              <w:rPr>
-                <w:rFonts w:ascii="Roboto" w:hAnsi="Roboto"/>
-                <w:sz w:val="20"/>
-                <w:lang w:val="de-DE"/>
-              </w:rPr>
-              <w:t> </w:t>
-            </w:r>
-          </w:p>
-        </w:tc>
-        <w:tc>
-          <w:tcPr>
-            <w:tcW w:w="377" w:type="pct"/>
-            <w:tcBorders>
-              <w:top w:val="nil"/>
-              <w:left w:val="nil"/>
-              <w:bottom w:val="nil"/>
-              <w:right w:val="nil"/>
-            </w:tcBorders>
-            <w:vAlign w:val="center"/>
-          </w:tcPr>
-          <w:p>
-            <w:pPr>
-              <w:ind w:left="-379" w:firstLine="379"/>
-              <w:jc w:val="center"/>
-              <w:rPr>
-                <w:rFonts w:ascii="Roboto" w:hAnsi="Roboto"/>
-                <w:sz w:val="20"/>
-                <w:lang w:val="de-DE"/>
-              </w:rPr>
-            </w:pPr>
-            <w:r>
-              <w:rPr>
-                <w:rFonts w:ascii="Roboto" w:hAnsi="Roboto" w:cs="Times New Roman"/>
-                <w:kern w:val="0"/>
-                <w:sz w:val="20"/>
-                <w:lang w:val="de-DE" w:eastAsia="de-DE"/>
-              </w:rPr>
-              <w:sym w:font="Wingdings" w:char="F06F"/>
-            </w:r>
-          </w:p>
-        </w:tc>
-        <w:tc>
-          <w:tcPr>
-            <w:tcW w:w="114" w:type="pct"/>
-            <w:tcBorders>
-              <w:top w:val="nil"/>
-              <w:left w:val="nil"/>
-              <w:bottom w:val="nil"/>
-              <w:right w:val="nil"/>
-            </w:tcBorders>
-            <w:vAlign w:val="center"/>
-          </w:tcPr>
-          <w:p>
-            <w:pPr>
-              <w:rPr>
-                <w:rFonts w:ascii="Roboto" w:hAnsi="Roboto"/>
-                <w:sz w:val="20"/>
-                <w:lang w:val="de-DE"/>
-              </w:rPr>
-            </w:pPr>
-            <w:r>
-              <w:rPr>
-                <w:rFonts w:ascii="Roboto" w:hAnsi="Roboto"/>
-                <w:sz w:val="20"/>
-                <w:lang w:val="de-DE"/>
-              </w:rPr>
-              <w:t xml:space="preserve">c) </w:t>
-            </w:r>
-          </w:p>
-        </w:tc>
-        <w:tc>
-          <w:tcPr>
-            <w:tcW w:w="1795" w:type="pct"/>
-            <w:tcBorders>
-              <w:top w:val="nil"/>
-              <w:left w:val="nil"/>
-              <w:bottom w:val="nil"/>
-              <w:right w:val="nil"/>
-            </w:tcBorders>
-            <w:vAlign w:val="center"/>
-          </w:tcPr>
-          <w:p>
-            <w:pPr>
-              <w:rPr>
-                <w:rFonts w:ascii="Roboto" w:hAnsi="Roboto"/>
-                <w:sz w:val="20"/>
-                <w:lang w:val="de-DE"/>
-              </w:rPr>
-            </w:pPr>
-            <w:r>
-              <w:rPr>
-                <w:rFonts w:ascii="Roboto" w:hAnsi="Roboto"/>
-                <w:sz w:val="20"/>
-                <w:lang w:val="de-DE"/>
-              </w:rPr>
-              <w:t>Abraham Lincoln</w:t>
-            </w:r>
-          </w:p>
-        </w:tc>
-        <w:tc>
-          <w:tcPr>
-            <w:tcW w:w="1748" w:type="pct"/>
-            <w:gridSpan w:val="3"/>
-            <w:tcBorders>
-              <w:top w:val="nil"/>
-              <w:left w:val="nil"/>
-              <w:bottom w:val="nil"/>
-              <w:right w:val="nil"/>
-            </w:tcBorders>
-            <w:vAlign w:val="center"/>
-          </w:tcPr>
-          <w:p>
-            <w:pPr>
-              <w:rPr>
-                <w:rFonts w:ascii="Roboto" w:hAnsi="Roboto" w:cs="Times New Roman"/>
-                <w:sz w:val="20"/>
-                <w:lang w:val="de-DE"/>
-              </w:rPr>
-            </w:pPr>
-          </w:p>
-        </w:tc>
-        <w:tc>
-          <w:tcPr>
-            <w:tcW w:w="297" w:type="pct"/>
-            <w:gridSpan w:val="2"/>
-            <w:tcBorders>
-              <w:top w:val="nil"/>
-              <w:left w:val="nil"/>
-              <w:bottom w:val="nil"/>
-              <w:right w:val="nil"/>
-            </w:tcBorders>
-            <w:vAlign w:val="center"/>
-          </w:tcPr>
-          <w:p>
-            <w:pPr>
-              <w:rPr>
-                <w:rFonts w:ascii="Roboto" w:hAnsi="Roboto" w:cs="Times New Roman"/>
-                <w:sz w:val="20"/>
-                <w:lang w:val="de-DE"/>
-              </w:rPr>
-            </w:pPr>
-          </w:p>
-        </w:tc>
-      </w:tr>
-      <w:tr>
-        <w:trPr>
-          <w:gridAfter w:val="2"/>
-          <w:wAfter w:w="222" w:type="pct"/>
-          <w:tblCellSpacing w:w="15" w:type="dxa"/>
-        </w:trPr>
-        <w:tc>
-          <w:tcPr>
-            <w:tcW w:w="127" w:type="pct"/>
-            <w:tcBorders>
-              <w:top w:val="nil"/>
-              <w:left w:val="nil"/>
-              <w:bottom w:val="nil"/>
-              <w:right w:val="nil"/>
-            </w:tcBorders>
-            <w:vAlign w:val="center"/>
-          </w:tcPr>
-          <w:p>
-            <w:pPr>
-              <w:rPr>
-                <w:rFonts w:ascii="Roboto" w:hAnsi="Roboto"/>
-                <w:sz w:val="20"/>
-                <w:lang w:val="de-DE"/>
-              </w:rPr>
-            </w:pPr>
-          </w:p>
-        </w:tc>
-        <w:tc>
-          <w:tcPr>
-            <w:tcW w:w="180" w:type="pct"/>
-            <w:tcBorders>
-              <w:top w:val="nil"/>
-              <w:left w:val="nil"/>
-              <w:bottom w:val="nil"/>
-              <w:right w:val="nil"/>
-            </w:tcBorders>
-            <w:vAlign w:val="center"/>
-          </w:tcPr>
-          <w:p>
-            <w:pPr>
-              <w:rPr>
-                <w:rFonts w:ascii="Roboto" w:hAnsi="Roboto"/>
-                <w:sz w:val="20"/>
-                <w:lang w:val="de-DE"/>
-              </w:rPr>
-            </w:pPr>
-            <w:r>
-              <w:rPr>
-                <w:rFonts w:ascii="Roboto" w:hAnsi="Roboto"/>
-                <w:sz w:val="20"/>
-                <w:lang w:val="de-DE"/>
-              </w:rPr>
-              <w:t> </w:t>
-            </w:r>
-          </w:p>
-        </w:tc>
-        <w:tc>
-          <w:tcPr>
-            <w:tcW w:w="377" w:type="pct"/>
-            <w:tcBorders>
-              <w:top w:val="nil"/>
-              <w:left w:val="nil"/>
-              <w:bottom w:val="nil"/>
-              <w:right w:val="nil"/>
-            </w:tcBorders>
-            <w:vAlign w:val="center"/>
-          </w:tcPr>
-          <w:p>
-            <w:pPr>
-              <w:ind w:left="-379" w:firstLine="379"/>
-              <w:jc w:val="center"/>
-              <w:rPr>
-                <w:rFonts w:ascii="Roboto" w:hAnsi="Roboto"/>
-                <w:sz w:val="20"/>
-              </w:rPr>
-            </w:pPr>
-            <w:r>
-              <w:rPr>
-                <w:rFonts w:ascii="Roboto" w:hAnsi="Roboto" w:cs="Times New Roman"/>
-                <w:kern w:val="0"/>
-                <w:sz w:val="20"/>
-                <w:lang w:val="de-DE" w:eastAsia="de-DE"/>
-              </w:rPr>
-              <w:sym w:font="Wingdings" w:char="F06F"/>
-            </w:r>
-          </w:p>
-        </w:tc>
-        <w:tc>
-          <w:tcPr>
-            <w:tcW w:w="114" w:type="pct"/>
-            <w:tcBorders>
-              <w:top w:val="nil"/>
-              <w:left w:val="nil"/>
-              <w:bottom w:val="nil"/>
-              <w:right w:val="nil"/>
-            </w:tcBorders>
-            <w:vAlign w:val="center"/>
-          </w:tcPr>
-          <w:p>
-            <w:pPr>
-              <w:rPr>
-                <w:rFonts w:ascii="Roboto" w:hAnsi="Roboto"/>
-                <w:sz w:val="20"/>
-              </w:rPr>
-            </w:pPr>
-            <w:r>
-              <w:rPr>
-                <w:rFonts w:ascii="Roboto" w:hAnsi="Roboto"/>
-                <w:sz w:val="20"/>
-              </w:rPr>
-              <w:t xml:space="preserve">d) </w:t>
-            </w:r>
-          </w:p>
-        </w:tc>
-        <w:tc>
-          <w:tcPr>
-            <w:tcW w:w="1795" w:type="pct"/>
-            <w:tcBorders>
-              <w:top w:val="nil"/>
-              <w:left w:val="nil"/>
-              <w:bottom w:val="nil"/>
-              <w:right w:val="nil"/>
-            </w:tcBorders>
-            <w:vAlign w:val="center"/>
-          </w:tcPr>
-          <w:p>
-            <w:pPr>
-              <w:rPr>
-                <w:rFonts w:ascii="Roboto" w:hAnsi="Roboto"/>
-                <w:sz w:val="20"/>
-              </w:rPr>
-            </w:pPr>
-            <w:r>
-              <w:rPr>
-                <w:rFonts w:ascii="Roboto" w:hAnsi="Roboto"/>
-                <w:sz w:val="20"/>
-              </w:rPr>
-              <w:t>Calvin Coolidge</w:t>
-            </w:r>
-          </w:p>
-        </w:tc>
-        <w:tc>
-          <w:tcPr>
-            <w:tcW w:w="1748" w:type="pct"/>
-            <w:gridSpan w:val="3"/>
-            <w:tcBorders>
-              <w:top w:val="nil"/>
-              <w:left w:val="nil"/>
-              <w:bottom w:val="nil"/>
-              <w:right w:val="nil"/>
-            </w:tcBorders>
-            <w:vAlign w:val="center"/>
-          </w:tcPr>
-          <w:p>
-            <w:pPr>
-              <w:rPr>
-                <w:rFonts w:ascii="Roboto" w:hAnsi="Roboto" w:cs="Times New Roman"/>
-                <w:sz w:val="20"/>
-              </w:rPr>
-            </w:pPr>
-          </w:p>
-        </w:tc>
-        <w:tc>
-          <w:tcPr>
-            <w:tcW w:w="297" w:type="pct"/>
-            <w:gridSpan w:val="2"/>
-            <w:tcBorders>
-              <w:top w:val="nil"/>
-              <w:left w:val="nil"/>
-              <w:bottom w:val="nil"/>
-              <w:right w:val="nil"/>
-            </w:tcBorders>
-            <w:vAlign w:val="center"/>
-          </w:tcPr>
-          <w:p>
-            <w:pPr>
-              <w:rPr>
-                <w:rFonts w:ascii="Roboto" w:hAnsi="Roboto" w:cs="Times New Roman"/>
-                <w:sz w:val="20"/>
-              </w:rPr>
-            </w:pPr>
-          </w:p>
-        </w:tc>
-      </w:tr>
-      <w:tr>
-        <w:trPr>
-          <w:gridAfter w:val="2"/>
-          <w:wAfter w:w="222" w:type="pct"/>
-          <w:tblCellSpacing w:w="15" w:type="dxa"/>
-        </w:trPr>
-        <w:tc>
-          <w:tcPr>
-            <w:tcW w:w="127" w:type="pct"/>
-            <w:tcBorders>
-              <w:top w:val="nil"/>
-              <w:left w:val="nil"/>
-              <w:bottom w:val="nil"/>
-              <w:right w:val="nil"/>
-            </w:tcBorders>
-            <w:vAlign w:val="center"/>
-          </w:tcPr>
-          <w:p>
-            <w:pPr>
-              <w:rPr>
-                <w:rFonts w:ascii="Roboto" w:hAnsi="Roboto"/>
-                <w:sz w:val="20"/>
-                <w:lang w:val="de-DE"/>
-              </w:rPr>
-            </w:pPr>
-          </w:p>
-        </w:tc>
-        <w:tc>
-          <w:tcPr>
-            <w:tcW w:w="180" w:type="pct"/>
-            <w:tcBorders>
-              <w:top w:val="nil"/>
-              <w:left w:val="nil"/>
-              <w:bottom w:val="nil"/>
-              <w:right w:val="nil"/>
-            </w:tcBorders>
-            <w:vAlign w:val="center"/>
-          </w:tcPr>
-          <w:p>
-            <w:pPr>
-              <w:rPr>
-                <w:rFonts w:ascii="Roboto" w:hAnsi="Roboto"/>
-                <w:sz w:val="20"/>
-                <w:lang w:val="de-DE"/>
-              </w:rPr>
-            </w:pPr>
-          </w:p>
-        </w:tc>
-        <w:tc>
-          <w:tcPr>
-            <w:tcW w:w="377" w:type="pct"/>
-            <w:tcBorders>
-              <w:top w:val="nil"/>
-              <w:left w:val="nil"/>
-              <w:bottom w:val="nil"/>
-              <w:right w:val="nil"/>
-            </w:tcBorders>
-            <w:vAlign w:val="center"/>
-          </w:tcPr>
-          <w:p>
-            <w:pPr>
-              <w:ind w:left="-379" w:firstLine="379"/>
-              <w:jc w:val="center"/>
-              <w:rPr>
-                <w:rFonts w:ascii="Roboto" w:hAnsi="Roboto" w:cs="Times New Roman"/>
-                <w:kern w:val="0"/>
-                <w:sz w:val="20"/>
-                <w:lang w:val="de-DE" w:eastAsia="de-DE"/>
-              </w:rPr>
-            </w:pPr>
-          </w:p>
-        </w:tc>
-        <w:tc>
-          <w:tcPr>
-            <w:tcW w:w="114" w:type="pct"/>
-            <w:tcBorders>
-              <w:top w:val="nil"/>
-              <w:left w:val="nil"/>
-              <w:bottom w:val="nil"/>
-              <w:right w:val="nil"/>
-            </w:tcBorders>
-            <w:vAlign w:val="center"/>
-          </w:tcPr>
-          <w:p>
-            <w:pPr>
-              <w:rPr>
-                <w:rFonts w:ascii="Roboto" w:hAnsi="Roboto"/>
-                <w:sz w:val="20"/>
-              </w:rPr>
-            </w:pPr>
-          </w:p>
-        </w:tc>
-        <w:tc>
-          <w:tcPr>
-            <w:tcW w:w="1795" w:type="pct"/>
-            <w:tcBorders>
-              <w:top w:val="nil"/>
-              <w:left w:val="nil"/>
-              <w:bottom w:val="nil"/>
-              <w:right w:val="nil"/>
-            </w:tcBorders>
-            <w:vAlign w:val="center"/>
-          </w:tcPr>
-          <w:p>
-            <w:pPr>
-              <w:rPr>
-                <w:rFonts w:ascii="Roboto" w:hAnsi="Roboto"/>
-                <w:sz w:val="20"/>
-              </w:rPr>
-            </w:pPr>
-          </w:p>
-        </w:tc>
-        <w:tc>
-          <w:tcPr>
-            <w:tcW w:w="1748" w:type="pct"/>
-            <w:gridSpan w:val="3"/>
-            <w:tcBorders>
-              <w:top w:val="nil"/>
-              <w:left w:val="nil"/>
-              <w:bottom w:val="nil"/>
-              <w:right w:val="nil"/>
-            </w:tcBorders>
-            <w:vAlign w:val="center"/>
-          </w:tcPr>
-          <w:p>
-            <w:pPr>
-              <w:rPr>
-                <w:rFonts w:ascii="Roboto" w:hAnsi="Roboto" w:cs="Times New Roman"/>
-                <w:sz w:val="20"/>
-              </w:rPr>
-            </w:pPr>
-          </w:p>
-        </w:tc>
-        <w:tc>
-          <w:tcPr>
-            <w:tcW w:w="297" w:type="pct"/>
-            <w:gridSpan w:val="2"/>
-            <w:tcBorders>
-              <w:top w:val="nil"/>
-              <w:left w:val="nil"/>
-              <w:bottom w:val="nil"/>
-              <w:right w:val="nil"/>
-            </w:tcBorders>
-            <w:vAlign w:val="center"/>
-          </w:tcPr>
-          <w:p>
-            <w:pPr>
-              <w:rPr>
-                <w:rFonts w:ascii="Roboto" w:hAnsi="Roboto" w:cs="Times New Roman"/>
-                <w:sz w:val="20"/>
-              </w:rPr>
-            </w:pPr>
-          </w:p>
-        </w:tc>
-      </w:tr>
-    </w:tbl>
-    <w:p>
-      <w:pPr>
-        <w:rPr>
-          <w:rFonts w:ascii="Roboto" w:hAnsi="Roboto"/>
-          <w:vanish/>
-          <w:sz w:val="20"/>
-        </w:rPr>
-      </w:pPr>
-    </w:p>
-    <w:tbl>
-      <w:tblPr>
-        <w:tblW w:w="9433" w:type="dxa"/>
-        <w:tblCellSpacing w:w="15" w:type="dxa"/>
-        <w:tblInd w:w="-15" w:type="dxa"/>
-        <w:tblCellMar>
-          <w:top w:w="15" w:type="dxa"/>
-          <w:left w:w="15" w:type="dxa"/>
-          <w:bottom w:w="15" w:type="dxa"/>
-          <w:right w:w="15" w:type="dxa"/>
-        </w:tblCellMar>
-        <w:tblLook w:val="0000" w:firstRow="0" w:lastRow="0" w:firstColumn="0" w:lastColumn="0" w:noHBand="0" w:noVBand="0"/>
-      </w:tblPr>
-      <w:tblGrid>
-        <w:gridCol w:w="254"/>
-        <w:gridCol w:w="30"/>
-        <w:gridCol w:w="1159"/>
-        <w:gridCol w:w="871"/>
-        <w:gridCol w:w="250"/>
-        <w:gridCol w:w="533"/>
-        <w:gridCol w:w="4913"/>
-        <w:gridCol w:w="181"/>
-        <w:gridCol w:w="480"/>
-        <w:gridCol w:w="712"/>
-        <w:gridCol w:w="50"/>
-      </w:tblGrid>
-      <w:tr>
-        <w:trPr>
-          <w:tblCellSpacing w:w="15" w:type="dxa"/>
-        </w:trPr>
-        <w:tc>
-          <w:tcPr>
-            <w:tcW w:w="116" w:type="pct"/>
-            <w:gridSpan w:val="2"/>
-            <w:tcBorders>
-              <w:top w:val="nil"/>
-              <w:left w:val="nil"/>
-              <w:bottom w:val="nil"/>
-              <w:right w:val="nil"/>
-            </w:tcBorders>
-            <w:vAlign w:val="center"/>
-          </w:tcPr>
-          <w:p>
-            <w:pPr>
-              <w:rPr>
-                <w:rFonts w:ascii="Roboto" w:hAnsi="Roboto"/>
-                <w:sz w:val="20"/>
-                <w:lang w:val="de-DE"/>
-              </w:rPr>
-            </w:pPr>
-            <w:r>
-              <w:rPr>
-                <w:rFonts w:ascii="Roboto" w:hAnsi="Roboto"/>
-                <w:b/>
-                <w:bCs/>
-                <w:sz w:val="20"/>
-                <w:lang w:val="de-DE"/>
-              </w:rPr>
-              <w:t xml:space="preserve">3. </w:t>
-            </w:r>
-          </w:p>
-        </w:tc>
-        <w:tc>
-          <w:tcPr>
-            <w:tcW w:w="4260" w:type="pct"/>
-            <w:gridSpan w:val="6"/>
-            <w:tcBorders>
-              <w:top w:val="nil"/>
-              <w:left w:val="nil"/>
-              <w:bottom w:val="nil"/>
-              <w:right w:val="nil"/>
-            </w:tcBorders>
-            <w:vAlign w:val="center"/>
-          </w:tcPr>
-          <w:p>
-            <w:pPr>
-              <w:rPr>
-                <w:rFonts w:ascii="Roboto" w:hAnsi="Roboto"/>
-                <w:sz w:val="20"/>
-                <w:lang w:val="de-DE"/>
-              </w:rPr>
-            </w:pPr>
-            <w:r>
-              <w:rPr>
-                <w:rFonts w:ascii="Roboto" w:hAnsi="Roboto"/>
-                <w:b/>
-                <w:bCs/>
-                <w:sz w:val="20"/>
-                <w:lang w:val="de-DE"/>
-              </w:rPr>
-              <w:t>Welche amerikanischen Präsidenten wurden ermordet?</w:t>
-            </w:r>
-          </w:p>
-        </w:tc>
-        <w:tc>
-          <w:tcPr>
-            <w:tcW w:w="561" w:type="pct"/>
-            <w:gridSpan w:val="3"/>
-            <w:tcBorders>
-              <w:top w:val="nil"/>
-              <w:left w:val="nil"/>
-              <w:bottom w:val="nil"/>
-              <w:right w:val="nil"/>
-            </w:tcBorders>
-            <w:vAlign w:val="center"/>
-          </w:tcPr>
-          <w:p>
-            <w:pPr>
-              <w:jc w:val="center"/>
-              <w:rPr>
-                <w:rFonts w:ascii="Roboto" w:hAnsi="Roboto"/>
-                <w:sz w:val="20"/>
-                <w:lang w:val="de-DE"/>
-              </w:rPr>
-            </w:pPr>
-            <w:r>
-              <w:rPr>
-                <w:rFonts w:ascii="Roboto" w:hAnsi="Roboto"/>
-                <w:sz w:val="20"/>
-                <w:lang w:val="de-DE"/>
-              </w:rPr>
-              <w:t xml:space="preserve">    </w:t>
-            </w:r>
-            <w:r>
-              <w:rPr>
-                <w:rFonts w:ascii="Roboto" w:hAnsi="Roboto"/>
-                <w:sz w:val="20"/>
-                <w:lang w:val="de-DE"/>
-              </w:rPr>
-              <w:t xml:space="preserve"> </w:t>
-            </w:r>
-            <w:r>
-              <w:rPr>
-                <w:rFonts w:ascii="Roboto" w:hAnsi="Roboto"/>
-                <w:sz w:val="20"/>
-                <w:lang w:val="de-DE"/>
-              </w:rPr>
-              <w:t xml:space="preserve">1 Punkt </w:t>
-            </w:r>
-          </w:p>
-        </w:tc>
-      </w:tr>
-      <w:tr>
-        <w:trPr>
-          <w:tblCellSpacing w:w="15" w:type="dxa"/>
-        </w:trPr>
-        <w:tc>
-          <w:tcPr>
-            <w:tcW w:w="116" w:type="pct"/>
-            <w:gridSpan w:val="2"/>
-            <w:tcBorders>
-              <w:top w:val="nil"/>
-              <w:left w:val="nil"/>
-              <w:bottom w:val="nil"/>
-              <w:right w:val="nil"/>
-            </w:tcBorders>
-            <w:vAlign w:val="center"/>
-          </w:tcPr>
-          <w:p>
-            <w:pPr>
-              <w:rPr>
-                <w:rFonts w:ascii="Roboto" w:hAnsi="Roboto"/>
-                <w:sz w:val="20"/>
-                <w:lang w:val="de-DE"/>
-              </w:rPr>
-            </w:pPr>
-          </w:p>
-        </w:tc>
-        <w:tc>
-          <w:tcPr>
-            <w:tcW w:w="4260" w:type="pct"/>
-            <w:gridSpan w:val="6"/>
-            <w:tcBorders>
-              <w:top w:val="nil"/>
-              <w:left w:val="nil"/>
-              <w:bottom w:val="nil"/>
-              <w:right w:val="nil"/>
-            </w:tcBorders>
-            <w:vAlign w:val="center"/>
-          </w:tcPr>
-          <w:p>
-            <w:pPr>
-              <w:rPr>
-                <w:rFonts w:ascii="Roboto" w:hAnsi="Roboto"/>
-                <w:sz w:val="20"/>
-                <w:lang w:val="de-DE"/>
-              </w:rPr>
-            </w:pPr>
-            <w:r>
-              <w:rPr>
-                <w:rFonts w:ascii="Roboto" w:hAnsi="Roboto"/>
-                <w:i/>
-                <w:iCs/>
-                <w:sz w:val="20"/>
-                <w:lang w:val="de-DE"/>
-              </w:rPr>
-              <w:t>K-Frage: Ordnen Sie alle Antworten zu.</w:t>
-            </w:r>
-          </w:p>
-        </w:tc>
-        <w:tc>
-          <w:tcPr>
-            <w:tcW w:w="248" w:type="pct"/>
-            <w:tcBorders>
-              <w:top w:val="nil"/>
-              <w:left w:val="nil"/>
-              <w:bottom w:val="nil"/>
-              <w:right w:val="nil"/>
-            </w:tcBorders>
-            <w:vAlign w:val="center"/>
-          </w:tcPr>
-          <w:p>
-            <w:pPr>
-              <w:rPr>
-                <w:rFonts w:ascii="Roboto" w:hAnsi="Roboto" w:cs="Times New Roman"/>
-                <w:sz w:val="20"/>
-                <w:lang w:val="de-DE"/>
-              </w:rPr>
-            </w:pPr>
-          </w:p>
-        </w:tc>
-        <w:tc>
-          <w:tcPr>
-            <w:tcW w:w="297" w:type="pct"/>
-            <w:gridSpan w:val="2"/>
-            <w:tcBorders>
-              <w:top w:val="nil"/>
-              <w:left w:val="nil"/>
-              <w:bottom w:val="nil"/>
-              <w:right w:val="nil"/>
-            </w:tcBorders>
-            <w:vAlign w:val="center"/>
-          </w:tcPr>
-          <w:p>
-            <w:pPr>
-              <w:rPr>
-                <w:rFonts w:ascii="Roboto" w:hAnsi="Roboto" w:cs="Times New Roman"/>
-                <w:sz w:val="20"/>
-                <w:lang w:val="de-DE"/>
-              </w:rPr>
-            </w:pPr>
-          </w:p>
-        </w:tc>
-      </w:tr>
-      <w:tr>
-        <w:trPr>
-          <w:gridBefore w:val="1"/>
-          <w:gridAfter w:val="1"/>
-          <w:wAfter w:w="18" w:type="dxa"/>
-          <w:tblCellSpacing w:w="15" w:type="dxa"/>
-        </w:trPr>
-        <w:tc>
-          <w:tcPr>
-            <w:tcW w:w="623" w:type="pct"/>
-            <w:gridSpan w:val="2"/>
-            <w:tcBorders>
-              <w:top w:val="nil"/>
-              <w:left w:val="nil"/>
-              <w:bottom w:val="nil"/>
-              <w:right w:val="nil"/>
-            </w:tcBorders>
-            <w:vAlign w:val="center"/>
-          </w:tcPr>
-          <w:p>
-            <w:pPr>
-              <w:keepNext/>
-              <w:keepLines/>
-              <w:spacing w:line="240" w:lineRule="auto"/>
-              <w:ind w:right="-117"/>
-              <w:jc w:val="center"/>
-              <w:rPr>
-                <w:rFonts w:ascii="Roboto" w:hAnsi="Roboto" w:cs="Times New Roman"/>
-                <w:kern w:val="0"/>
-                <w:sz w:val="20"/>
-                <w:lang w:val="de-DE" w:eastAsia="de-DE"/>
-              </w:rPr>
-            </w:pPr>
-            <w:r>
-              <w:rPr>
-                <w:rFonts w:ascii="Roboto" w:hAnsi="Roboto" w:cs="Times New Roman"/>
-                <w:kern w:val="0"/>
-                <w:sz w:val="20"/>
-                <w:lang w:val="de-DE" w:eastAsia="de-DE"/>
-              </w:rPr>
-              <w:t>ermordet</w:t>
-            </w:r>
-          </w:p>
-        </w:tc>
-        <w:tc>
-          <w:tcPr>
-            <w:tcW w:w="863" w:type="pct"/>
-            <w:gridSpan w:val="3"/>
-            <w:tcBorders>
-              <w:top w:val="nil"/>
-              <w:left w:val="nil"/>
-              <w:bottom w:val="nil"/>
-              <w:right w:val="nil"/>
-            </w:tcBorders>
-            <w:vAlign w:val="center"/>
-          </w:tcPr>
-          <w:p>
-            <w:pPr>
-              <w:keepNext/>
-              <w:keepLines/>
-              <w:spacing w:line="240" w:lineRule="auto"/>
-              <w:ind w:left="-178" w:firstLine="178"/>
-              <w:jc w:val="center"/>
-              <w:rPr>
-                <w:rFonts w:ascii="Roboto" w:hAnsi="Roboto" w:cs="Times New Roman"/>
-                <w:kern w:val="0"/>
-                <w:sz w:val="20"/>
-                <w:lang w:val="de-DE" w:eastAsia="de-DE"/>
-              </w:rPr>
-            </w:pPr>
-            <w:r>
-              <w:rPr>
-                <w:rFonts w:ascii="Roboto" w:hAnsi="Roboto" w:cs="Times New Roman"/>
-                <w:kern w:val="0"/>
-                <w:sz w:val="20"/>
-                <w:lang w:val="de-DE" w:eastAsia="de-DE"/>
-              </w:rPr>
-              <w:t>nicht ermordet</w:t>
-            </w:r>
-          </w:p>
-        </w:tc>
-        <w:tc>
-          <w:tcPr>
-            <w:tcW w:w="3441" w:type="pct"/>
-            <w:gridSpan w:val="4"/>
-            <w:tcBorders>
-              <w:top w:val="nil"/>
-              <w:left w:val="nil"/>
-              <w:bottom w:val="nil"/>
-              <w:right w:val="nil"/>
-            </w:tcBorders>
-            <w:vAlign w:val="center"/>
-          </w:tcPr>
-          <w:p>
-            <w:pPr>
-              <w:keepNext/>
-              <w:keepLines/>
-              <w:spacing w:line="240" w:lineRule="auto"/>
-              <w:jc w:val="left"/>
-              <w:rPr>
-                <w:rFonts w:ascii="Roboto" w:hAnsi="Roboto" w:cs="Times New Roman"/>
-                <w:kern w:val="0"/>
-                <w:sz w:val="20"/>
-                <w:lang w:val="de-DE" w:eastAsia="de-DE"/>
-              </w:rPr>
-            </w:pPr>
-          </w:p>
-        </w:tc>
-      </w:tr>
-      <w:tr>
-        <w:trPr>
-          <w:gridBefore w:val="1"/>
-          <w:gridAfter w:val="4"/>
-          <w:wAfter w:w="726" w:type="pct"/>
-          <w:tblCellSpacing w:w="15" w:type="dxa"/>
-        </w:trPr>
-        <w:tc>
-          <w:tcPr>
-            <w:tcW w:w="623" w:type="pct"/>
-            <w:gridSpan w:val="2"/>
-            <w:tcBorders>
-              <w:top w:val="nil"/>
-              <w:left w:val="nil"/>
-              <w:bottom w:val="nil"/>
-              <w:right w:val="nil"/>
-            </w:tcBorders>
-            <w:vAlign w:val="center"/>
-          </w:tcPr>
-          <w:p>
-            <w:pPr>
-              <w:keepNext/>
-              <w:keepLines/>
-              <w:spacing w:line="240" w:lineRule="auto"/>
-              <w:jc w:val="center"/>
-              <w:rPr>
-                <w:rFonts w:ascii="Roboto" w:hAnsi="Roboto" w:cs="Times New Roman"/>
-                <w:kern w:val="0"/>
-                <w:sz w:val="20"/>
-                <w:lang w:val="de-DE" w:eastAsia="de-DE"/>
-              </w:rPr>
-            </w:pPr>
-            <w:r>
-              <w:rPr>
-                <w:rFonts w:ascii="Roboto" w:hAnsi="Roboto" w:cs="Times New Roman"/>
-                <w:kern w:val="0"/>
-                <w:sz w:val="20"/>
-                <w:lang w:val="de-DE" w:eastAsia="de-DE"/>
-              </w:rPr>
-              <w:sym w:font="Wingdings" w:char="F0FD"/>
-            </w:r>
-          </w:p>
-        </w:tc>
-        <w:tc>
-          <w:tcPr>
-            <w:tcW w:w="464" w:type="pct"/>
-            <w:tcBorders>
-              <w:top w:val="nil"/>
-              <w:left w:val="nil"/>
-              <w:bottom w:val="nil"/>
-              <w:right w:val="nil"/>
-            </w:tcBorders>
-            <w:vAlign w:val="center"/>
-          </w:tcPr>
-          <w:p>
-            <w:pPr>
-              <w:keepNext/>
-              <w:keepLines/>
-              <w:spacing w:line="240" w:lineRule="auto"/>
-              <w:ind w:left="247"/>
-              <w:rPr>
-                <w:rFonts w:ascii="Roboto" w:hAnsi="Roboto" w:cs="Times New Roman"/>
-                <w:kern w:val="0"/>
-                <w:sz w:val="20"/>
-                <w:lang w:val="it-IT" w:eastAsia="de-DE"/>
-              </w:rPr>
-            </w:pPr>
-            <w:r>
-              <w:rPr>
-                <w:rFonts w:ascii="Roboto" w:hAnsi="Roboto" w:cs="Times New Roman"/>
-                <w:kern w:val="0"/>
-                <w:sz w:val="20"/>
-                <w:lang w:val="de-DE" w:eastAsia="de-DE"/>
-              </w:rPr>
-              <w:sym w:font="Wingdings" w:char="F06F"/>
-            </w:r>
-          </w:p>
-        </w:tc>
-        <w:tc>
-          <w:tcPr>
-            <w:tcW w:w="122" w:type="pct"/>
-            <w:tcBorders>
-              <w:top w:val="nil"/>
-              <w:left w:val="nil"/>
-              <w:bottom w:val="nil"/>
-              <w:right w:val="nil"/>
-            </w:tcBorders>
-            <w:vAlign w:val="center"/>
-          </w:tcPr>
-          <w:p>
-            <w:pPr>
-              <w:keepNext/>
-              <w:keepLines/>
-              <w:spacing w:line="240" w:lineRule="auto"/>
-              <w:ind w:left="-743" w:right="-342" w:firstLine="719"/>
-              <w:jc w:val="left"/>
-              <w:rPr>
-                <w:rFonts w:ascii="Roboto" w:hAnsi="Roboto" w:cs="Times New Roman"/>
-                <w:kern w:val="0"/>
-                <w:sz w:val="20"/>
-                <w:lang w:val="it-IT" w:eastAsia="de-DE"/>
-              </w:rPr>
-            </w:pPr>
-            <w:r>
-              <w:rPr>
-                <w:rFonts w:ascii="Roboto" w:hAnsi="Roboto" w:cs="Times New Roman"/>
-                <w:kern w:val="0"/>
-                <w:sz w:val="20"/>
-                <w:lang w:val="it-IT" w:eastAsia="de-DE"/>
-              </w:rPr>
-              <w:t xml:space="preserve">a) </w:t>
-            </w:r>
-          </w:p>
-        </w:tc>
-        <w:tc>
-          <w:tcPr>
-            <w:tcW w:w="2968" w:type="pct"/>
-            <w:gridSpan w:val="2"/>
-            <w:tcBorders>
-              <w:top w:val="nil"/>
-              <w:left w:val="nil"/>
-              <w:bottom w:val="nil"/>
-              <w:right w:val="nil"/>
-            </w:tcBorders>
-            <w:vAlign w:val="center"/>
-          </w:tcPr>
-          <w:p>
-            <w:pPr>
-              <w:keepNext/>
-              <w:keepLines/>
-              <w:spacing w:line="240" w:lineRule="auto"/>
-              <w:ind w:left="-743" w:right="-342" w:firstLine="719"/>
-              <w:jc w:val="left"/>
-              <w:rPr>
-                <w:rFonts w:ascii="Roboto" w:hAnsi="Roboto" w:cs="Times New Roman"/>
-                <w:kern w:val="0"/>
-                <w:sz w:val="20"/>
-                <w:lang w:val="it-IT" w:eastAsia="de-DE"/>
-              </w:rPr>
-            </w:pPr>
-            <w:r>
-              <w:rPr>
-                <w:rFonts w:ascii="Roboto" w:hAnsi="Roboto" w:cs="Times New Roman"/>
-                <w:kern w:val="0"/>
-                <w:sz w:val="20"/>
-                <w:lang w:val="it-IT" w:eastAsia="de-DE"/>
-              </w:rPr>
-              <w:t>Abraham Lincoln</w:t>
-            </w:r>
-          </w:p>
-        </w:tc>
-      </w:tr>
-      <w:tr>
-        <w:trPr>
-          <w:gridBefore w:val="1"/>
-          <w:gridAfter w:val="4"/>
-          <w:wAfter w:w="726" w:type="pct"/>
-          <w:tblCellSpacing w:w="15" w:type="dxa"/>
-        </w:trPr>
-        <w:tc>
-          <w:tcPr>
-            <w:tcW w:w="623" w:type="pct"/>
-            <w:gridSpan w:val="2"/>
-            <w:tcBorders>
-              <w:top w:val="nil"/>
-              <w:left w:val="nil"/>
-              <w:bottom w:val="nil"/>
-              <w:right w:val="nil"/>
-            </w:tcBorders>
-            <w:vAlign w:val="center"/>
-          </w:tcPr>
-          <w:p>
-            <w:pPr>
-              <w:keepNext/>
-              <w:keepLines/>
-              <w:spacing w:line="240" w:lineRule="auto"/>
-              <w:jc w:val="center"/>
-              <w:rPr>
-                <w:rFonts w:ascii="Roboto" w:hAnsi="Roboto" w:cs="Times New Roman"/>
-                <w:kern w:val="0"/>
-                <w:sz w:val="20"/>
-                <w:lang w:val="de-DE" w:eastAsia="de-DE"/>
-              </w:rPr>
-            </w:pPr>
-            <w:r>
-              <w:rPr>
-                <w:rFonts w:ascii="Roboto" w:hAnsi="Roboto" w:cs="Times New Roman"/>
-                <w:kern w:val="0"/>
-                <w:sz w:val="20"/>
-                <w:lang w:val="de-DE" w:eastAsia="de-DE"/>
-              </w:rPr>
-              <w:sym w:font="Wingdings" w:char="F06F"/>
-            </w:r>
-          </w:p>
-        </w:tc>
-        <w:tc>
-          <w:tcPr>
-            <w:tcW w:w="464" w:type="pct"/>
-            <w:tcBorders>
-              <w:top w:val="nil"/>
-              <w:left w:val="nil"/>
-              <w:bottom w:val="nil"/>
-              <w:right w:val="nil"/>
-            </w:tcBorders>
-            <w:vAlign w:val="center"/>
-          </w:tcPr>
-          <w:p>
-            <w:pPr>
-              <w:keepNext/>
-              <w:keepLines/>
-              <w:spacing w:line="240" w:lineRule="auto"/>
-              <w:ind w:left="247"/>
-              <w:rPr>
-                <w:rFonts w:ascii="Roboto" w:hAnsi="Roboto" w:cs="Times New Roman"/>
-                <w:kern w:val="0"/>
-                <w:sz w:val="20"/>
-                <w:lang w:val="de-DE" w:eastAsia="de-DE"/>
-              </w:rPr>
-            </w:pPr>
-            <w:r>
-              <w:rPr>
-                <w:rFonts w:ascii="Roboto" w:hAnsi="Roboto" w:cs="Times New Roman"/>
-                <w:kern w:val="0"/>
-                <w:sz w:val="20"/>
-                <w:lang w:val="de-DE" w:eastAsia="de-DE"/>
-              </w:rPr>
-              <w:sym w:font="Wingdings" w:char="F0FD"/>
-            </w:r>
-          </w:p>
-        </w:tc>
-        <w:tc>
-          <w:tcPr>
-            <w:tcW w:w="122" w:type="pct"/>
-            <w:tcBorders>
-              <w:top w:val="nil"/>
-              <w:left w:val="nil"/>
-              <w:bottom w:val="nil"/>
-              <w:right w:val="nil"/>
-            </w:tcBorders>
-            <w:vAlign w:val="center"/>
-          </w:tcPr>
-          <w:p>
-            <w:pPr>
-              <w:keepNext/>
-              <w:keepLines/>
-              <w:spacing w:line="240" w:lineRule="auto"/>
-              <w:ind w:left="-743" w:right="-342" w:firstLine="719"/>
-              <w:jc w:val="left"/>
-              <w:rPr>
-                <w:rFonts w:ascii="Roboto" w:hAnsi="Roboto" w:cs="Times New Roman"/>
-                <w:kern w:val="0"/>
-                <w:sz w:val="20"/>
-                <w:lang w:eastAsia="de-DE"/>
-              </w:rPr>
-            </w:pPr>
-            <w:r>
-              <w:rPr>
-                <w:rFonts w:ascii="Roboto" w:hAnsi="Roboto" w:cs="Times New Roman"/>
-                <w:kern w:val="0"/>
-                <w:sz w:val="20"/>
-                <w:lang w:eastAsia="de-DE"/>
-              </w:rPr>
-              <w:t xml:space="preserve">b) </w:t>
-            </w:r>
-          </w:p>
-        </w:tc>
-        <w:tc>
-          <w:tcPr>
-            <w:tcW w:w="2968" w:type="pct"/>
-            <w:gridSpan w:val="2"/>
-            <w:tcBorders>
-              <w:top w:val="nil"/>
-              <w:left w:val="nil"/>
-              <w:bottom w:val="nil"/>
-              <w:right w:val="nil"/>
-            </w:tcBorders>
-            <w:vAlign w:val="center"/>
-          </w:tcPr>
-          <w:p>
-            <w:pPr>
-              <w:keepNext/>
-              <w:keepLines/>
-              <w:spacing w:line="240" w:lineRule="auto"/>
-              <w:ind w:left="-743" w:right="-342" w:firstLine="719"/>
-              <w:jc w:val="left"/>
-              <w:rPr>
-                <w:rFonts w:ascii="Roboto" w:hAnsi="Roboto" w:cs="Times New Roman"/>
-                <w:kern w:val="0"/>
-                <w:sz w:val="20"/>
-                <w:lang w:eastAsia="de-DE"/>
-              </w:rPr>
-            </w:pPr>
-            <w:r>
-              <w:rPr>
-                <w:rFonts w:ascii="Roboto" w:hAnsi="Roboto" w:cs="Times New Roman"/>
-                <w:kern w:val="0"/>
-                <w:sz w:val="20"/>
-                <w:lang w:eastAsia="de-DE"/>
-              </w:rPr>
-              <w:t>George Washington</w:t>
-            </w:r>
-          </w:p>
-        </w:tc>
-      </w:tr>
-      <w:tr>
-        <w:trPr>
-          <w:gridBefore w:val="1"/>
-          <w:gridAfter w:val="4"/>
-          <w:wAfter w:w="726" w:type="pct"/>
-          <w:tblCellSpacing w:w="15" w:type="dxa"/>
-        </w:trPr>
-        <w:tc>
-          <w:tcPr>
-            <w:tcW w:w="623" w:type="pct"/>
-            <w:gridSpan w:val="2"/>
-            <w:tcBorders>
-              <w:top w:val="nil"/>
-              <w:left w:val="nil"/>
-              <w:bottom w:val="nil"/>
-              <w:right w:val="nil"/>
-            </w:tcBorders>
-            <w:vAlign w:val="center"/>
-          </w:tcPr>
-          <w:p>
-            <w:pPr>
-              <w:keepNext/>
-              <w:keepLines/>
-              <w:spacing w:line="240" w:lineRule="auto"/>
-              <w:jc w:val="center"/>
-              <w:rPr>
-                <w:rFonts w:ascii="Roboto" w:hAnsi="Roboto" w:cs="Times New Roman"/>
-                <w:kern w:val="0"/>
-                <w:sz w:val="20"/>
-                <w:lang w:val="de-DE" w:eastAsia="de-DE"/>
-              </w:rPr>
-            </w:pPr>
-            <w:r>
-              <w:rPr>
-                <w:rFonts w:ascii="Roboto" w:hAnsi="Roboto" w:cs="Times New Roman"/>
-                <w:kern w:val="0"/>
-                <w:sz w:val="20"/>
-                <w:lang w:val="de-DE" w:eastAsia="de-DE"/>
-              </w:rPr>
-              <w:sym w:font="Wingdings" w:char="F0FD"/>
-            </w:r>
-          </w:p>
-        </w:tc>
-        <w:tc>
-          <w:tcPr>
-            <w:tcW w:w="464" w:type="pct"/>
-            <w:tcBorders>
-              <w:top w:val="nil"/>
-              <w:left w:val="nil"/>
-              <w:bottom w:val="nil"/>
-              <w:right w:val="nil"/>
-            </w:tcBorders>
-            <w:vAlign w:val="center"/>
-          </w:tcPr>
-          <w:p>
-            <w:pPr>
-              <w:keepNext/>
-              <w:keepLines/>
-              <w:spacing w:line="240" w:lineRule="auto"/>
-              <w:ind w:firstLine="247"/>
-              <w:rPr>
-                <w:rFonts w:ascii="Roboto" w:hAnsi="Roboto" w:cs="Times New Roman"/>
-                <w:kern w:val="0"/>
-                <w:sz w:val="20"/>
-                <w:lang w:eastAsia="de-DE"/>
-              </w:rPr>
-            </w:pPr>
-            <w:r>
-              <w:rPr>
-                <w:rFonts w:ascii="Roboto" w:hAnsi="Roboto" w:cs="Times New Roman"/>
-                <w:kern w:val="0"/>
-                <w:sz w:val="20"/>
-                <w:lang w:val="de-DE" w:eastAsia="de-DE"/>
-              </w:rPr>
-              <w:sym w:font="Wingdings" w:char="F06F"/>
-            </w:r>
-          </w:p>
-        </w:tc>
-        <w:tc>
-          <w:tcPr>
-            <w:tcW w:w="122" w:type="pct"/>
-            <w:tcBorders>
-              <w:top w:val="nil"/>
-              <w:left w:val="nil"/>
-              <w:bottom w:val="nil"/>
-              <w:right w:val="nil"/>
-            </w:tcBorders>
-            <w:vAlign w:val="center"/>
-          </w:tcPr>
-          <w:p>
-            <w:pPr>
-              <w:keepNext/>
-              <w:keepLines/>
-              <w:spacing w:line="240" w:lineRule="auto"/>
-              <w:ind w:left="-743" w:right="-342" w:firstLine="719"/>
-              <w:jc w:val="left"/>
-              <w:rPr>
-                <w:rFonts w:ascii="Roboto" w:hAnsi="Roboto" w:cs="Times New Roman"/>
-                <w:kern w:val="0"/>
-                <w:sz w:val="20"/>
-                <w:lang w:eastAsia="de-DE"/>
-              </w:rPr>
-            </w:pPr>
-            <w:r>
-              <w:rPr>
-                <w:rFonts w:ascii="Roboto" w:hAnsi="Roboto" w:cs="Times New Roman"/>
-                <w:kern w:val="0"/>
-                <w:sz w:val="20"/>
-                <w:lang w:eastAsia="de-DE"/>
-              </w:rPr>
-              <w:t xml:space="preserve">c) </w:t>
-            </w:r>
-          </w:p>
-        </w:tc>
-        <w:tc>
-          <w:tcPr>
-            <w:tcW w:w="2968" w:type="pct"/>
-            <w:gridSpan w:val="2"/>
-            <w:tcBorders>
-              <w:top w:val="nil"/>
-              <w:left w:val="nil"/>
-              <w:bottom w:val="nil"/>
-              <w:right w:val="nil"/>
-            </w:tcBorders>
-            <w:vAlign w:val="center"/>
-          </w:tcPr>
-          <w:p>
-            <w:pPr>
-              <w:keepLines/>
-              <w:spacing w:line="240" w:lineRule="auto"/>
-              <w:ind w:left="-743" w:right="-342" w:firstLine="719"/>
-              <w:jc w:val="left"/>
-              <w:rPr>
-                <w:rFonts w:ascii="Roboto" w:hAnsi="Roboto" w:cs="Times New Roman"/>
-                <w:kern w:val="0"/>
-                <w:sz w:val="20"/>
-                <w:lang w:eastAsia="de-DE"/>
-              </w:rPr>
-            </w:pPr>
-            <w:r>
-              <w:rPr>
-                <w:rFonts w:ascii="Roboto" w:hAnsi="Roboto" w:cs="Times New Roman"/>
-                <w:kern w:val="0"/>
-                <w:sz w:val="20"/>
-                <w:lang w:eastAsia="de-DE"/>
-              </w:rPr>
-              <w:t>John F. Kennedy</w:t>
-            </w:r>
-          </w:p>
-        </w:tc>
-      </w:tr>
-    </w:tbl>
-    <w:p>
-      <w:pPr>
-        <w:jc w:val="left"/>
       </w:pPr>
     </w:p>
     <w:sectPr>
@@ -15943,7 +12762,7 @@
 </file>
 
 <file path=word/endnotes.xml><?xml version="1.0" encoding="utf-8"?>
-<w:endnotes xmlns:wpc="http://schemas.microsoft.com/office/word/2010/wordprocessingCanvas" xmlns:cx="http://schemas.microsoft.com/office/drawing/2014/chartex" xmlns:cx1="http://schemas.microsoft.com/office/drawing/2015/9/8/chartex" xmlns:cx2="http://schemas.microsoft.com/office/drawing/2015/10/21/chartex" xmlns:cx3="http://schemas.microsoft.com/office/drawing/2016/5/9/chartex" xmlns:cx4="http://schemas.microsoft.com/office/drawing/2016/5/10/chartex" xmlns:cx5="http://schemas.microsoft.com/office/drawing/2016/5/11/chartex" xmlns:cx6="http://schemas.microsoft.com/office/drawing/2016/5/12/chartex" xmlns:cx7="http://schemas.microsoft.com/office/drawing/2016/5/13/chartex" xmlns:cx8="http://schemas.microsoft.com/office/drawing/2016/5/14/chartex" xmlns:mc="http://schemas.openxmlformats.org/markup-compatibility/2006" xmlns:aink="http://schemas.microsoft.com/office/drawing/2016/ink" xmlns:am3d="http://schemas.microsoft.com/office/drawing/2017/model3d" xmlns:o="urn:schemas-microsoft-com:office:office" xmlns:r="http://schemas.openxmlformats.org/officeDocument/2006/relationships" xmlns:m="http://schemas.openxmlformats.org/officeDocument/2006/math" xmlns:v="urn:schemas-microsoft-com:vml" xmlns:wp14="http://schemas.microsoft.com/office/word/2010/wordprocessingDrawing" xmlns:wp="http://schemas.openxmlformats.org/drawingml/2006/wordprocessingDrawing" xmlns:w10="urn:schemas-microsoft-com:office:word" xmlns:w="http://schemas.openxmlformats.org/wordprocessingml/2006/main" xmlns:w14="http://schemas.microsoft.com/office/word/2010/wordml" xmlns:w15="http://schemas.microsoft.com/office/word/2012/wordml" xmlns:w16cex="http://schemas.microsoft.com/office/word/2018/wordml/cex" xmlns:w16cid="http://schemas.microsoft.com/office/word/2016/wordml/cid" xmlns:w16="http://schemas.microsoft.com/office/word/2018/wordml" xmlns:w16se="http://schemas.microsoft.com/office/word/2015/wordml/symex" xmlns:wpg="http://schemas.microsoft.com/office/word/2010/wordprocessingGroup" xmlns:wpi="http://schemas.microsoft.com/office/word/2010/wordprocessingInk" xmlns:wne="http://schemas.microsoft.com/office/word/2006/wordml" xmlns:wps="http://schemas.microsoft.com/office/word/2010/wordprocessingShape" mc:Ignorable="w14 w15 w16se w16cid w16 w16cex wp14">
+<w:endnotes xmlns:wpc="http://schemas.microsoft.com/office/word/2010/wordprocessingCanvas" xmlns:cx="http://schemas.microsoft.com/office/drawing/2014/chartex" xmlns:cx1="http://schemas.microsoft.com/office/drawing/2015/9/8/chartex" xmlns:cx2="http://schemas.microsoft.com/office/drawing/2015/10/21/chartex" xmlns:cx3="http://schemas.microsoft.com/office/drawing/2016/5/9/chartex" xmlns:cx4="http://schemas.microsoft.com/office/drawing/2016/5/10/chartex" xmlns:cx5="http://schemas.microsoft.com/office/drawing/2016/5/11/chartex" xmlns:cx6="http://schemas.microsoft.com/office/drawing/2016/5/12/chartex" xmlns:cx7="http://schemas.microsoft.com/office/drawing/2016/5/13/chartex" xmlns:cx8="http://schemas.microsoft.com/office/drawing/2016/5/14/chartex" xmlns:mc="http://schemas.openxmlformats.org/markup-compatibility/2006" xmlns:aink="http://schemas.microsoft.com/office/drawing/2016/ink" xmlns:am3d="http://schemas.microsoft.com/office/drawing/2017/model3d" xmlns:o="urn:schemas-microsoft-com:office:office" xmlns:r="http://schemas.openxmlformats.org/officeDocument/2006/relationships" xmlns:m="http://schemas.openxmlformats.org/officeDocument/2006/math" xmlns:v="urn:schemas-microsoft-com:vml" xmlns:wp14="http://schemas.microsoft.com/office/word/2010/wordprocessingDrawing" xmlns:wp="http://schemas.openxmlformats.org/drawingml/2006/wordprocessingDrawing" xmlns:w10="urn:schemas-microsoft-com:office:word" xmlns:w="http://schemas.openxmlformats.org/wordprocessingml/2006/main" xmlns:w14="http://schemas.microsoft.com/office/word/2010/wordml" xmlns:w15="http://schemas.microsoft.com/office/word/2012/wordml" xmlns:w16cex="http://schemas.microsoft.com/office/word/2018/wordml/cex" xmlns:w16cid="http://schemas.microsoft.com/office/word/2016/wordml/cid" xmlns:w16="http://schemas.microsoft.com/office/word/2018/wordml" xmlns:w16sdtdh="http://schemas.microsoft.com/office/word/2020/wordml/sdtdatahash" xmlns:w16se="http://schemas.microsoft.com/office/word/2015/wordml/symex" xmlns:wpg="http://schemas.microsoft.com/office/word/2010/wordprocessingGroup" xmlns:wpi="http://schemas.microsoft.com/office/word/2010/wordprocessingInk" xmlns:wne="http://schemas.microsoft.com/office/word/2006/wordml" xmlns:wps="http://schemas.microsoft.com/office/word/2010/wordprocessingShape" mc:Ignorable="w14 w15 w16se w16cid w16 w16cex w16sdtdh wp14">
   <w:endnote w:type="separator" w:id="-1">
     <w:p>
       <w:pPr>
@@ -15982,7 +12801,7 @@
 </file>
 
 <file path=word/footer1.xml><?xml version="1.0" encoding="utf-8"?>
-<w:ftr xmlns:wpc="http://schemas.microsoft.com/office/word/2010/wordprocessingCanvas" xmlns:cx="http://schemas.microsoft.com/office/drawing/2014/chartex" xmlns:cx1="http://schemas.microsoft.com/office/drawing/2015/9/8/chartex" xmlns:cx2="http://schemas.microsoft.com/office/drawing/2015/10/21/chartex" xmlns:cx3="http://schemas.microsoft.com/office/drawing/2016/5/9/chartex" xmlns:cx4="http://schemas.microsoft.com/office/drawing/2016/5/10/chartex" xmlns:cx5="http://schemas.microsoft.com/office/drawing/2016/5/11/chartex" xmlns:cx6="http://schemas.microsoft.com/office/drawing/2016/5/12/chartex" xmlns:cx7="http://schemas.microsoft.com/office/drawing/2016/5/13/chartex" xmlns:cx8="http://schemas.microsoft.com/office/drawing/2016/5/14/chartex" xmlns:mc="http://schemas.openxmlformats.org/markup-compatibility/2006" xmlns:aink="http://schemas.microsoft.com/office/drawing/2016/ink" xmlns:am3d="http://schemas.microsoft.com/office/drawing/2017/model3d" xmlns:o="urn:schemas-microsoft-com:office:office" xmlns:r="http://schemas.openxmlformats.org/officeDocument/2006/relationships" xmlns:m="http://schemas.openxmlformats.org/officeDocument/2006/math" xmlns:v="urn:schemas-microsoft-com:vml" xmlns:wp14="http://schemas.microsoft.com/office/word/2010/wordprocessingDrawing" xmlns:wp="http://schemas.openxmlformats.org/drawingml/2006/wordprocessingDrawing" xmlns:w10="urn:schemas-microsoft-com:office:word" xmlns:w="http://schemas.openxmlformats.org/wordprocessingml/2006/main" xmlns:w14="http://schemas.microsoft.com/office/word/2010/wordml" xmlns:w15="http://schemas.microsoft.com/office/word/2012/wordml" xmlns:w16cex="http://schemas.microsoft.com/office/word/2018/wordml/cex" xmlns:w16cid="http://schemas.microsoft.com/office/word/2016/wordml/cid" xmlns:w16="http://schemas.microsoft.com/office/word/2018/wordml" xmlns:w16se="http://schemas.microsoft.com/office/word/2015/wordml/symex" xmlns:wpg="http://schemas.microsoft.com/office/word/2010/wordprocessingGroup" xmlns:wpi="http://schemas.microsoft.com/office/word/2010/wordprocessingInk" xmlns:wne="http://schemas.microsoft.com/office/word/2006/wordml" xmlns:wps="http://schemas.microsoft.com/office/word/2010/wordprocessingShape" mc:Ignorable="w14 w15 w16se w16cid w16 w16cex wp14">
+<w:ftr xmlns:wpc="http://schemas.microsoft.com/office/word/2010/wordprocessingCanvas" xmlns:cx="http://schemas.microsoft.com/office/drawing/2014/chartex" xmlns:cx1="http://schemas.microsoft.com/office/drawing/2015/9/8/chartex" xmlns:cx2="http://schemas.microsoft.com/office/drawing/2015/10/21/chartex" xmlns:cx3="http://schemas.microsoft.com/office/drawing/2016/5/9/chartex" xmlns:cx4="http://schemas.microsoft.com/office/drawing/2016/5/10/chartex" xmlns:cx5="http://schemas.microsoft.com/office/drawing/2016/5/11/chartex" xmlns:cx6="http://schemas.microsoft.com/office/drawing/2016/5/12/chartex" xmlns:cx7="http://schemas.microsoft.com/office/drawing/2016/5/13/chartex" xmlns:cx8="http://schemas.microsoft.com/office/drawing/2016/5/14/chartex" xmlns:mc="http://schemas.openxmlformats.org/markup-compatibility/2006" xmlns:aink="http://schemas.microsoft.com/office/drawing/2016/ink" xmlns:am3d="http://schemas.microsoft.com/office/drawing/2017/model3d" xmlns:o="urn:schemas-microsoft-com:office:office" xmlns:r="http://schemas.openxmlformats.org/officeDocument/2006/relationships" xmlns:m="http://schemas.openxmlformats.org/officeDocument/2006/math" xmlns:v="urn:schemas-microsoft-com:vml" xmlns:wp14="http://schemas.microsoft.com/office/word/2010/wordprocessingDrawing" xmlns:wp="http://schemas.openxmlformats.org/drawingml/2006/wordprocessingDrawing" xmlns:w10="urn:schemas-microsoft-com:office:word" xmlns:w="http://schemas.openxmlformats.org/wordprocessingml/2006/main" xmlns:w14="http://schemas.microsoft.com/office/word/2010/wordml" xmlns:w15="http://schemas.microsoft.com/office/word/2012/wordml" xmlns:w16cex="http://schemas.microsoft.com/office/word/2018/wordml/cex" xmlns:w16cid="http://schemas.microsoft.com/office/word/2016/wordml/cid" xmlns:w16="http://schemas.microsoft.com/office/word/2018/wordml" xmlns:w16sdtdh="http://schemas.microsoft.com/office/word/2020/wordml/sdtdatahash" xmlns:w16se="http://schemas.microsoft.com/office/word/2015/wordml/symex" xmlns:wpg="http://schemas.microsoft.com/office/word/2010/wordprocessingGroup" xmlns:wpi="http://schemas.microsoft.com/office/word/2010/wordprocessingInk" xmlns:wne="http://schemas.microsoft.com/office/word/2006/wordml" xmlns:wps="http://schemas.microsoft.com/office/word/2010/wordprocessingShape" mc:Ignorable="w14 w15 w16se w16cid w16 w16cex w16sdtdh wp14">
   <w:p>
     <w:pPr>
       <w:pStyle w:val="Fuzeile"/>
@@ -16029,7 +12848,87 @@
         <w:lang w:val="de-DE"/>
       </w:rPr>
       <w:tab/>
-      <w:t>Version 2020.3-DE (17. November 2020)</w:t>
+      <w:t>Version 202</w:t>
+    </w:r>
+    <w:r>
+      <w:rPr>
+        <w:rFonts w:ascii="Roboto" w:hAnsi="Roboto"/>
+        <w:noProof/>
+        <w:sz w:val="20"/>
+        <w:szCs w:val="18"/>
+        <w:lang w:val="de-DE"/>
+      </w:rPr>
+      <w:t>1</w:t>
+    </w:r>
+    <w:r>
+      <w:rPr>
+        <w:rFonts w:ascii="Roboto" w:hAnsi="Roboto"/>
+        <w:noProof/>
+        <w:sz w:val="20"/>
+        <w:szCs w:val="18"/>
+        <w:lang w:val="de-DE"/>
+      </w:rPr>
+      <w:t>.</w:t>
+    </w:r>
+    <w:r>
+      <w:rPr>
+        <w:rFonts w:ascii="Roboto" w:hAnsi="Roboto"/>
+        <w:noProof/>
+        <w:sz w:val="20"/>
+        <w:szCs w:val="18"/>
+        <w:lang w:val="de-DE"/>
+      </w:rPr>
+      <w:t>1</w:t>
+    </w:r>
+    <w:r>
+      <w:rPr>
+        <w:rFonts w:ascii="Roboto" w:hAnsi="Roboto"/>
+        <w:noProof/>
+        <w:sz w:val="20"/>
+        <w:szCs w:val="18"/>
+        <w:lang w:val="de-DE"/>
+      </w:rPr>
+      <w:t>-DE (</w:t>
+    </w:r>
+    <w:r>
+      <w:rPr>
+        <w:rFonts w:ascii="Roboto" w:hAnsi="Roboto"/>
+        <w:noProof/>
+        <w:sz w:val="20"/>
+        <w:szCs w:val="18"/>
+        <w:lang w:val="de-DE"/>
+      </w:rPr>
+      <w:t>29</w:t>
+    </w:r>
+    <w:r>
+      <w:rPr>
+        <w:rFonts w:ascii="Roboto" w:hAnsi="Roboto"/>
+        <w:noProof/>
+        <w:sz w:val="20"/>
+        <w:szCs w:val="18"/>
+        <w:lang w:val="de-DE"/>
+      </w:rPr>
+      <w:t>. November 202</w:t>
+    </w:r>
+    <w:r>
+      <w:rPr>
+        <w:rFonts w:ascii="Roboto" w:hAnsi="Roboto"/>
+        <w:noProof/>
+        <w:sz w:val="20"/>
+        <w:szCs w:val="18"/>
+        <w:lang w:val="de-DE"/>
+      </w:rPr>
+      <w:t>1</w:t>
+    </w:r>
+    <w:r>
+      <w:rPr>
+        <w:rFonts w:ascii="Roboto" w:hAnsi="Roboto"/>
+        <w:noProof/>
+        <w:sz w:val="20"/>
+        <w:szCs w:val="18"/>
+        <w:lang w:val="de-DE"/>
+      </w:rPr>
+      <w:t>)</w:t>
     </w:r>
     <w:r>
       <w:rPr>
@@ -16160,7 +13059,7 @@
 </file>
 
 <file path=word/footer2.xml><?xml version="1.0" encoding="utf-8"?>
-<w:ftr xmlns:wpc="http://schemas.microsoft.com/office/word/2010/wordprocessingCanvas" xmlns:cx="http://schemas.microsoft.com/office/drawing/2014/chartex" xmlns:cx1="http://schemas.microsoft.com/office/drawing/2015/9/8/chartex" xmlns:cx2="http://schemas.microsoft.com/office/drawing/2015/10/21/chartex" xmlns:cx3="http://schemas.microsoft.com/office/drawing/2016/5/9/chartex" xmlns:cx4="http://schemas.microsoft.com/office/drawing/2016/5/10/chartex" xmlns:cx5="http://schemas.microsoft.com/office/drawing/2016/5/11/chartex" xmlns:cx6="http://schemas.microsoft.com/office/drawing/2016/5/12/chartex" xmlns:cx7="http://schemas.microsoft.com/office/drawing/2016/5/13/chartex" xmlns:cx8="http://schemas.microsoft.com/office/drawing/2016/5/14/chartex" xmlns:mc="http://schemas.openxmlformats.org/markup-compatibility/2006" xmlns:aink="http://schemas.microsoft.com/office/drawing/2016/ink" xmlns:am3d="http://schemas.microsoft.com/office/drawing/2017/model3d" xmlns:o="urn:schemas-microsoft-com:office:office" xmlns:r="http://schemas.openxmlformats.org/officeDocument/2006/relationships" xmlns:m="http://schemas.openxmlformats.org/officeDocument/2006/math" xmlns:v="urn:schemas-microsoft-com:vml" xmlns:wp14="http://schemas.microsoft.com/office/word/2010/wordprocessingDrawing" xmlns:wp="http://schemas.openxmlformats.org/drawingml/2006/wordprocessingDrawing" xmlns:w10="urn:schemas-microsoft-com:office:word" xmlns:w="http://schemas.openxmlformats.org/wordprocessingml/2006/main" xmlns:w14="http://schemas.microsoft.com/office/word/2010/wordml" xmlns:w15="http://schemas.microsoft.com/office/word/2012/wordml" xmlns:w16cex="http://schemas.microsoft.com/office/word/2018/wordml/cex" xmlns:w16cid="http://schemas.microsoft.com/office/word/2016/wordml/cid" xmlns:w16="http://schemas.microsoft.com/office/word/2018/wordml" xmlns:w16se="http://schemas.microsoft.com/office/word/2015/wordml/symex" xmlns:wpg="http://schemas.microsoft.com/office/word/2010/wordprocessingGroup" xmlns:wpi="http://schemas.microsoft.com/office/word/2010/wordprocessingInk" xmlns:wne="http://schemas.microsoft.com/office/word/2006/wordml" xmlns:wps="http://schemas.microsoft.com/office/word/2010/wordprocessingShape" mc:Ignorable="w14 w15 w16se w16cid w16 w16cex wp14">
+<w:ftr xmlns:wpc="http://schemas.microsoft.com/office/word/2010/wordprocessingCanvas" xmlns:cx="http://schemas.microsoft.com/office/drawing/2014/chartex" xmlns:cx1="http://schemas.microsoft.com/office/drawing/2015/9/8/chartex" xmlns:cx2="http://schemas.microsoft.com/office/drawing/2015/10/21/chartex" xmlns:cx3="http://schemas.microsoft.com/office/drawing/2016/5/9/chartex" xmlns:cx4="http://schemas.microsoft.com/office/drawing/2016/5/10/chartex" xmlns:cx5="http://schemas.microsoft.com/office/drawing/2016/5/11/chartex" xmlns:cx6="http://schemas.microsoft.com/office/drawing/2016/5/12/chartex" xmlns:cx7="http://schemas.microsoft.com/office/drawing/2016/5/13/chartex" xmlns:cx8="http://schemas.microsoft.com/office/drawing/2016/5/14/chartex" xmlns:mc="http://schemas.openxmlformats.org/markup-compatibility/2006" xmlns:aink="http://schemas.microsoft.com/office/drawing/2016/ink" xmlns:am3d="http://schemas.microsoft.com/office/drawing/2017/model3d" xmlns:o="urn:schemas-microsoft-com:office:office" xmlns:r="http://schemas.openxmlformats.org/officeDocument/2006/relationships" xmlns:m="http://schemas.openxmlformats.org/officeDocument/2006/math" xmlns:v="urn:schemas-microsoft-com:vml" xmlns:wp14="http://schemas.microsoft.com/office/word/2010/wordprocessingDrawing" xmlns:wp="http://schemas.openxmlformats.org/drawingml/2006/wordprocessingDrawing" xmlns:w10="urn:schemas-microsoft-com:office:word" xmlns:w="http://schemas.openxmlformats.org/wordprocessingml/2006/main" xmlns:w14="http://schemas.microsoft.com/office/word/2010/wordml" xmlns:w15="http://schemas.microsoft.com/office/word/2012/wordml" xmlns:w16cex="http://schemas.microsoft.com/office/word/2018/wordml/cex" xmlns:w16cid="http://schemas.microsoft.com/office/word/2016/wordml/cid" xmlns:w16="http://schemas.microsoft.com/office/word/2018/wordml" xmlns:w16sdtdh="http://schemas.microsoft.com/office/word/2020/wordml/sdtdatahash" xmlns:w16se="http://schemas.microsoft.com/office/word/2015/wordml/symex" xmlns:wpg="http://schemas.microsoft.com/office/word/2010/wordprocessingGroup" xmlns:wpi="http://schemas.microsoft.com/office/word/2010/wordprocessingInk" xmlns:wne="http://schemas.microsoft.com/office/word/2006/wordml" xmlns:wps="http://schemas.microsoft.com/office/word/2010/wordprocessingShape" mc:Ignorable="w14 w15 w16se w16cid w16 w16cex w16sdtdh wp14">
   <w:p>
     <w:pPr>
       <w:pStyle w:val="Fuzeile"/>
@@ -16388,27 +13287,7 @@
         <w:szCs w:val="12"/>
         <w:lang w:val="de-DE"/>
       </w:rPr>
-      <w:t xml:space="preserve">German </w:t>
-    </w:r>
-    <w:proofErr w:type="spellStart"/>
-    <w:r>
-      <w:rPr>
-        <w:color w:val="7F7F7F"/>
-        <w:sz w:val="12"/>
-        <w:szCs w:val="12"/>
-        <w:lang w:val="de-DE"/>
-      </w:rPr>
-      <w:t>Testing</w:t>
-    </w:r>
-    <w:proofErr w:type="spellEnd"/>
-    <w:r>
-      <w:rPr>
-        <w:color w:val="7F7F7F"/>
-        <w:sz w:val="12"/>
-        <w:szCs w:val="12"/>
-        <w:lang w:val="de-DE"/>
-      </w:rPr>
-      <w:t xml:space="preserve"> Board e.V. Tilo Linz (Vorsitzender), Horst Pohlmann (stellv. Vorsitzender)</w:t>
+      <w:t>German Testing Board e.V. Tilo Linz (Vorsitzender), Horst Pohlmann (stellv. Vorsitzender)</w:t>
     </w:r>
     <w:r>
       <w:rPr>
@@ -16522,7 +13401,7 @@
 </file>
 
 <file path=word/footnotes.xml><?xml version="1.0" encoding="utf-8"?>
-<w:footnotes xmlns:wpc="http://schemas.microsoft.com/office/word/2010/wordprocessingCanvas" xmlns:cx="http://schemas.microsoft.com/office/drawing/2014/chartex" xmlns:cx1="http://schemas.microsoft.com/office/drawing/2015/9/8/chartex" xmlns:cx2="http://schemas.microsoft.com/office/drawing/2015/10/21/chartex" xmlns:cx3="http://schemas.microsoft.com/office/drawing/2016/5/9/chartex" xmlns:cx4="http://schemas.microsoft.com/office/drawing/2016/5/10/chartex" xmlns:cx5="http://schemas.microsoft.com/office/drawing/2016/5/11/chartex" xmlns:cx6="http://schemas.microsoft.com/office/drawing/2016/5/12/chartex" xmlns:cx7="http://schemas.microsoft.com/office/drawing/2016/5/13/chartex" xmlns:cx8="http://schemas.microsoft.com/office/drawing/2016/5/14/chartex" xmlns:mc="http://schemas.openxmlformats.org/markup-compatibility/2006" xmlns:aink="http://schemas.microsoft.com/office/drawing/2016/ink" xmlns:am3d="http://schemas.microsoft.com/office/drawing/2017/model3d" xmlns:o="urn:schemas-microsoft-com:office:office" xmlns:r="http://schemas.openxmlformats.org/officeDocument/2006/relationships" xmlns:m="http://schemas.openxmlformats.org/officeDocument/2006/math" xmlns:v="urn:schemas-microsoft-com:vml" xmlns:wp14="http://schemas.microsoft.com/office/word/2010/wordprocessingDrawing" xmlns:wp="http://schemas.openxmlformats.org/drawingml/2006/wordprocessingDrawing" xmlns:w10="urn:schemas-microsoft-com:office:word" xmlns:w="http://schemas.openxmlformats.org/wordprocessingml/2006/main" xmlns:w14="http://schemas.microsoft.com/office/word/2010/wordml" xmlns:w15="http://schemas.microsoft.com/office/word/2012/wordml" xmlns:w16cex="http://schemas.microsoft.com/office/word/2018/wordml/cex" xmlns:w16cid="http://schemas.microsoft.com/office/word/2016/wordml/cid" xmlns:w16="http://schemas.microsoft.com/office/word/2018/wordml" xmlns:w16se="http://schemas.microsoft.com/office/word/2015/wordml/symex" xmlns:wpg="http://schemas.microsoft.com/office/word/2010/wordprocessingGroup" xmlns:wpi="http://schemas.microsoft.com/office/word/2010/wordprocessingInk" xmlns:wne="http://schemas.microsoft.com/office/word/2006/wordml" xmlns:wps="http://schemas.microsoft.com/office/word/2010/wordprocessingShape" mc:Ignorable="w14 w15 w16se w16cid w16 w16cex wp14">
+<w:footnotes xmlns:wpc="http://schemas.microsoft.com/office/word/2010/wordprocessingCanvas" xmlns:cx="http://schemas.microsoft.com/office/drawing/2014/chartex" xmlns:cx1="http://schemas.microsoft.com/office/drawing/2015/9/8/chartex" xmlns:cx2="http://schemas.microsoft.com/office/drawing/2015/10/21/chartex" xmlns:cx3="http://schemas.microsoft.com/office/drawing/2016/5/9/chartex" xmlns:cx4="http://schemas.microsoft.com/office/drawing/2016/5/10/chartex" xmlns:cx5="http://schemas.microsoft.com/office/drawing/2016/5/11/chartex" xmlns:cx6="http://schemas.microsoft.com/office/drawing/2016/5/12/chartex" xmlns:cx7="http://schemas.microsoft.com/office/drawing/2016/5/13/chartex" xmlns:cx8="http://schemas.microsoft.com/office/drawing/2016/5/14/chartex" xmlns:mc="http://schemas.openxmlformats.org/markup-compatibility/2006" xmlns:aink="http://schemas.microsoft.com/office/drawing/2016/ink" xmlns:am3d="http://schemas.microsoft.com/office/drawing/2017/model3d" xmlns:o="urn:schemas-microsoft-com:office:office" xmlns:r="http://schemas.openxmlformats.org/officeDocument/2006/relationships" xmlns:m="http://schemas.openxmlformats.org/officeDocument/2006/math" xmlns:v="urn:schemas-microsoft-com:vml" xmlns:wp14="http://schemas.microsoft.com/office/word/2010/wordprocessingDrawing" xmlns:wp="http://schemas.openxmlformats.org/drawingml/2006/wordprocessingDrawing" xmlns:w10="urn:schemas-microsoft-com:office:word" xmlns:w="http://schemas.openxmlformats.org/wordprocessingml/2006/main" xmlns:w14="http://schemas.microsoft.com/office/word/2010/wordml" xmlns:w15="http://schemas.microsoft.com/office/word/2012/wordml" xmlns:w16cex="http://schemas.microsoft.com/office/word/2018/wordml/cex" xmlns:w16cid="http://schemas.microsoft.com/office/word/2016/wordml/cid" xmlns:w16="http://schemas.microsoft.com/office/word/2018/wordml" xmlns:w16sdtdh="http://schemas.microsoft.com/office/word/2020/wordml/sdtdatahash" xmlns:w16se="http://schemas.microsoft.com/office/word/2015/wordml/symex" xmlns:wpg="http://schemas.microsoft.com/office/word/2010/wordprocessingGroup" xmlns:wpi="http://schemas.microsoft.com/office/word/2010/wordprocessingInk" xmlns:wne="http://schemas.microsoft.com/office/word/2006/wordml" xmlns:wps="http://schemas.microsoft.com/office/word/2010/wordprocessingShape" mc:Ignorable="w14 w15 w16se w16cid w16 w16cex w16sdtdh wp14">
   <w:footnote w:type="separator" w:id="-1">
     <w:p>
       <w:pPr>
@@ -16561,7 +13440,7 @@
 </file>
 
 <file path=word/header1.xml><?xml version="1.0" encoding="utf-8"?>
-<w:hdr xmlns:wpc="http://schemas.microsoft.com/office/word/2010/wordprocessingCanvas" xmlns:cx="http://schemas.microsoft.com/office/drawing/2014/chartex" xmlns:cx1="http://schemas.microsoft.com/office/drawing/2015/9/8/chartex" xmlns:cx2="http://schemas.microsoft.com/office/drawing/2015/10/21/chartex" xmlns:cx3="http://schemas.microsoft.com/office/drawing/2016/5/9/chartex" xmlns:cx4="http://schemas.microsoft.com/office/drawing/2016/5/10/chartex" xmlns:cx5="http://schemas.microsoft.com/office/drawing/2016/5/11/chartex" xmlns:cx6="http://schemas.microsoft.com/office/drawing/2016/5/12/chartex" xmlns:cx7="http://schemas.microsoft.com/office/drawing/2016/5/13/chartex" xmlns:cx8="http://schemas.microsoft.com/office/drawing/2016/5/14/chartex" xmlns:mc="http://schemas.openxmlformats.org/markup-compatibility/2006" xmlns:aink="http://schemas.microsoft.com/office/drawing/2016/ink" xmlns:am3d="http://schemas.microsoft.com/office/drawing/2017/model3d" xmlns:o="urn:schemas-microsoft-com:office:office" xmlns:r="http://schemas.openxmlformats.org/officeDocument/2006/relationships" xmlns:m="http://schemas.openxmlformats.org/officeDocument/2006/math" xmlns:v="urn:schemas-microsoft-com:vml" xmlns:wp14="http://schemas.microsoft.com/office/word/2010/wordprocessingDrawing" xmlns:wp="http://schemas.openxmlformats.org/drawingml/2006/wordprocessingDrawing" xmlns:w10="urn:schemas-microsoft-com:office:word" xmlns:w="http://schemas.openxmlformats.org/wordprocessingml/2006/main" xmlns:w14="http://schemas.microsoft.com/office/word/2010/wordml" xmlns:w15="http://schemas.microsoft.com/office/word/2012/wordml" xmlns:w16cex="http://schemas.microsoft.com/office/word/2018/wordml/cex" xmlns:w16cid="http://schemas.microsoft.com/office/word/2016/wordml/cid" xmlns:w16="http://schemas.microsoft.com/office/word/2018/wordml" xmlns:w16se="http://schemas.microsoft.com/office/word/2015/wordml/symex" xmlns:wpg="http://schemas.microsoft.com/office/word/2010/wordprocessingGroup" xmlns:wpi="http://schemas.microsoft.com/office/word/2010/wordprocessingInk" xmlns:wne="http://schemas.microsoft.com/office/word/2006/wordml" xmlns:wps="http://schemas.microsoft.com/office/word/2010/wordprocessingShape" mc:Ignorable="w14 w15 w16se w16cid w16 w16cex wp14">
+<w:hdr xmlns:wpc="http://schemas.microsoft.com/office/word/2010/wordprocessingCanvas" xmlns:cx="http://schemas.microsoft.com/office/drawing/2014/chartex" xmlns:cx1="http://schemas.microsoft.com/office/drawing/2015/9/8/chartex" xmlns:cx2="http://schemas.microsoft.com/office/drawing/2015/10/21/chartex" xmlns:cx3="http://schemas.microsoft.com/office/drawing/2016/5/9/chartex" xmlns:cx4="http://schemas.microsoft.com/office/drawing/2016/5/10/chartex" xmlns:cx5="http://schemas.microsoft.com/office/drawing/2016/5/11/chartex" xmlns:cx6="http://schemas.microsoft.com/office/drawing/2016/5/12/chartex" xmlns:cx7="http://schemas.microsoft.com/office/drawing/2016/5/13/chartex" xmlns:cx8="http://schemas.microsoft.com/office/drawing/2016/5/14/chartex" xmlns:mc="http://schemas.openxmlformats.org/markup-compatibility/2006" xmlns:aink="http://schemas.microsoft.com/office/drawing/2016/ink" xmlns:am3d="http://schemas.microsoft.com/office/drawing/2017/model3d" xmlns:o="urn:schemas-microsoft-com:office:office" xmlns:r="http://schemas.openxmlformats.org/officeDocument/2006/relationships" xmlns:m="http://schemas.openxmlformats.org/officeDocument/2006/math" xmlns:v="urn:schemas-microsoft-com:vml" xmlns:wp14="http://schemas.microsoft.com/office/word/2010/wordprocessingDrawing" xmlns:wp="http://schemas.openxmlformats.org/drawingml/2006/wordprocessingDrawing" xmlns:w10="urn:schemas-microsoft-com:office:word" xmlns:w="http://schemas.openxmlformats.org/wordprocessingml/2006/main" xmlns:w14="http://schemas.microsoft.com/office/word/2010/wordml" xmlns:w15="http://schemas.microsoft.com/office/word/2012/wordml" xmlns:w16cex="http://schemas.microsoft.com/office/word/2018/wordml/cex" xmlns:w16cid="http://schemas.microsoft.com/office/word/2016/wordml/cid" xmlns:w16="http://schemas.microsoft.com/office/word/2018/wordml" xmlns:w16sdtdh="http://schemas.microsoft.com/office/word/2020/wordml/sdtdatahash" xmlns:w16se="http://schemas.microsoft.com/office/word/2015/wordml/symex" xmlns:wpg="http://schemas.microsoft.com/office/word/2010/wordprocessingGroup" xmlns:wpi="http://schemas.microsoft.com/office/word/2010/wordprocessingInk" xmlns:wne="http://schemas.microsoft.com/office/word/2006/wordml" xmlns:wps="http://schemas.microsoft.com/office/word/2010/wordprocessingShape" mc:Ignorable="w14 w15 w16se w16cid w16 w16cex w16sdtdh wp14">
   <w:p>
     <w:pPr>
       <w:pStyle w:val="Kopfzeile"/>
@@ -16849,7 +13728,7 @@
 </file>
 
 <file path=word/header2.xml><?xml version="1.0" encoding="utf-8"?>
-<w:hdr xmlns:wpc="http://schemas.microsoft.com/office/word/2010/wordprocessingCanvas" xmlns:cx="http://schemas.microsoft.com/office/drawing/2014/chartex" xmlns:cx1="http://schemas.microsoft.com/office/drawing/2015/9/8/chartex" xmlns:cx2="http://schemas.microsoft.com/office/drawing/2015/10/21/chartex" xmlns:cx3="http://schemas.microsoft.com/office/drawing/2016/5/9/chartex" xmlns:cx4="http://schemas.microsoft.com/office/drawing/2016/5/10/chartex" xmlns:cx5="http://schemas.microsoft.com/office/drawing/2016/5/11/chartex" xmlns:cx6="http://schemas.microsoft.com/office/drawing/2016/5/12/chartex" xmlns:cx7="http://schemas.microsoft.com/office/drawing/2016/5/13/chartex" xmlns:cx8="http://schemas.microsoft.com/office/drawing/2016/5/14/chartex" xmlns:mc="http://schemas.openxmlformats.org/markup-compatibility/2006" xmlns:aink="http://schemas.microsoft.com/office/drawing/2016/ink" xmlns:am3d="http://schemas.microsoft.com/office/drawing/2017/model3d" xmlns:o="urn:schemas-microsoft-com:office:office" xmlns:r="http://schemas.openxmlformats.org/officeDocument/2006/relationships" xmlns:m="http://schemas.openxmlformats.org/officeDocument/2006/math" xmlns:v="urn:schemas-microsoft-com:vml" xmlns:wp14="http://schemas.microsoft.com/office/word/2010/wordprocessingDrawing" xmlns:wp="http://schemas.openxmlformats.org/drawingml/2006/wordprocessingDrawing" xmlns:w10="urn:schemas-microsoft-com:office:word" xmlns:w="http://schemas.openxmlformats.org/wordprocessingml/2006/main" xmlns:w14="http://schemas.microsoft.com/office/word/2010/wordml" xmlns:w15="http://schemas.microsoft.com/office/word/2012/wordml" xmlns:w16cex="http://schemas.microsoft.com/office/word/2018/wordml/cex" xmlns:w16cid="http://schemas.microsoft.com/office/word/2016/wordml/cid" xmlns:w16="http://schemas.microsoft.com/office/word/2018/wordml" xmlns:w16se="http://schemas.microsoft.com/office/word/2015/wordml/symex" xmlns:wpg="http://schemas.microsoft.com/office/word/2010/wordprocessingGroup" xmlns:wpi="http://schemas.microsoft.com/office/word/2010/wordprocessingInk" xmlns:wne="http://schemas.microsoft.com/office/word/2006/wordml" xmlns:wps="http://schemas.microsoft.com/office/word/2010/wordprocessingShape" mc:Ignorable="w14 w15 w16se w16cid w16 w16cex wp14">
+<w:hdr xmlns:wpc="http://schemas.microsoft.com/office/word/2010/wordprocessingCanvas" xmlns:cx="http://schemas.microsoft.com/office/drawing/2014/chartex" xmlns:cx1="http://schemas.microsoft.com/office/drawing/2015/9/8/chartex" xmlns:cx2="http://schemas.microsoft.com/office/drawing/2015/10/21/chartex" xmlns:cx3="http://schemas.microsoft.com/office/drawing/2016/5/9/chartex" xmlns:cx4="http://schemas.microsoft.com/office/drawing/2016/5/10/chartex" xmlns:cx5="http://schemas.microsoft.com/office/drawing/2016/5/11/chartex" xmlns:cx6="http://schemas.microsoft.com/office/drawing/2016/5/12/chartex" xmlns:cx7="http://schemas.microsoft.com/office/drawing/2016/5/13/chartex" xmlns:cx8="http://schemas.microsoft.com/office/drawing/2016/5/14/chartex" xmlns:mc="http://schemas.openxmlformats.org/markup-compatibility/2006" xmlns:aink="http://schemas.microsoft.com/office/drawing/2016/ink" xmlns:am3d="http://schemas.microsoft.com/office/drawing/2017/model3d" xmlns:o="urn:schemas-microsoft-com:office:office" xmlns:r="http://schemas.openxmlformats.org/officeDocument/2006/relationships" xmlns:m="http://schemas.openxmlformats.org/officeDocument/2006/math" xmlns:v="urn:schemas-microsoft-com:vml" xmlns:wp14="http://schemas.microsoft.com/office/word/2010/wordprocessingDrawing" xmlns:wp="http://schemas.openxmlformats.org/drawingml/2006/wordprocessingDrawing" xmlns:w10="urn:schemas-microsoft-com:office:word" xmlns:w="http://schemas.openxmlformats.org/wordprocessingml/2006/main" xmlns:w14="http://schemas.microsoft.com/office/word/2010/wordml" xmlns:w15="http://schemas.microsoft.com/office/word/2012/wordml" xmlns:w16cex="http://schemas.microsoft.com/office/word/2018/wordml/cex" xmlns:w16cid="http://schemas.microsoft.com/office/word/2016/wordml/cid" xmlns:w16="http://schemas.microsoft.com/office/word/2018/wordml" xmlns:w16sdtdh="http://schemas.microsoft.com/office/word/2020/wordml/sdtdatahash" xmlns:w16se="http://schemas.microsoft.com/office/word/2015/wordml/symex" xmlns:wpg="http://schemas.microsoft.com/office/word/2010/wordprocessingGroup" xmlns:wpi="http://schemas.microsoft.com/office/word/2010/wordprocessingInk" xmlns:wne="http://schemas.microsoft.com/office/word/2006/wordml" xmlns:wps="http://schemas.microsoft.com/office/word/2010/wordprocessingShape" mc:Ignorable="w14 w15 w16se w16cid w16 w16cex w16sdtdh wp14">
   <w:p>
     <w:pPr>
       <w:pStyle w:val="Kopfzeile"/>
@@ -17138,7 +14017,7 @@
 </file>
 
 <file path=word/numbering.xml><?xml version="1.0" encoding="utf-8"?>
-<w:numbering xmlns:wpc="http://schemas.microsoft.com/office/word/2010/wordprocessingCanvas" xmlns:cx="http://schemas.microsoft.com/office/drawing/2014/chartex" xmlns:cx1="http://schemas.microsoft.com/office/drawing/2015/9/8/chartex" xmlns:cx2="http://schemas.microsoft.com/office/drawing/2015/10/21/chartex" xmlns:cx3="http://schemas.microsoft.com/office/drawing/2016/5/9/chartex" xmlns:cx4="http://schemas.microsoft.com/office/drawing/2016/5/10/chartex" xmlns:cx5="http://schemas.microsoft.com/office/drawing/2016/5/11/chartex" xmlns:cx6="http://schemas.microsoft.com/office/drawing/2016/5/12/chartex" xmlns:cx7="http://schemas.microsoft.com/office/drawing/2016/5/13/chartex" xmlns:cx8="http://schemas.microsoft.com/office/drawing/2016/5/14/chartex" xmlns:mc="http://schemas.openxmlformats.org/markup-compatibility/2006" xmlns:aink="http://schemas.microsoft.com/office/drawing/2016/ink" xmlns:am3d="http://schemas.microsoft.com/office/drawing/2017/model3d" xmlns:o="urn:schemas-microsoft-com:office:office" xmlns:r="http://schemas.openxmlformats.org/officeDocument/2006/relationships" xmlns:m="http://schemas.openxmlformats.org/officeDocument/2006/math" xmlns:v="urn:schemas-microsoft-com:vml" xmlns:wp14="http://schemas.microsoft.com/office/word/2010/wordprocessingDrawing" xmlns:wp="http://schemas.openxmlformats.org/drawingml/2006/wordprocessingDrawing" xmlns:w10="urn:schemas-microsoft-com:office:word" xmlns:w="http://schemas.openxmlformats.org/wordprocessingml/2006/main" xmlns:w14="http://schemas.microsoft.com/office/word/2010/wordml" xmlns:w15="http://schemas.microsoft.com/office/word/2012/wordml" xmlns:w16cex="http://schemas.microsoft.com/office/word/2018/wordml/cex" xmlns:w16cid="http://schemas.microsoft.com/office/word/2016/wordml/cid" xmlns:w16="http://schemas.microsoft.com/office/word/2018/wordml" xmlns:w16se="http://schemas.microsoft.com/office/word/2015/wordml/symex" xmlns:wpg="http://schemas.microsoft.com/office/word/2010/wordprocessingGroup" xmlns:wpi="http://schemas.microsoft.com/office/word/2010/wordprocessingInk" xmlns:wne="http://schemas.microsoft.com/office/word/2006/wordml" xmlns:wps="http://schemas.microsoft.com/office/word/2010/wordprocessingShape" mc:Ignorable="w14 w15 w16se w16cid w16 w16cex wp14">
+<w:numbering xmlns:wpc="http://schemas.microsoft.com/office/word/2010/wordprocessingCanvas" xmlns:cx="http://schemas.microsoft.com/office/drawing/2014/chartex" xmlns:cx1="http://schemas.microsoft.com/office/drawing/2015/9/8/chartex" xmlns:cx2="http://schemas.microsoft.com/office/drawing/2015/10/21/chartex" xmlns:cx3="http://schemas.microsoft.com/office/drawing/2016/5/9/chartex" xmlns:cx4="http://schemas.microsoft.com/office/drawing/2016/5/10/chartex" xmlns:cx5="http://schemas.microsoft.com/office/drawing/2016/5/11/chartex" xmlns:cx6="http://schemas.microsoft.com/office/drawing/2016/5/12/chartex" xmlns:cx7="http://schemas.microsoft.com/office/drawing/2016/5/13/chartex" xmlns:cx8="http://schemas.microsoft.com/office/drawing/2016/5/14/chartex" xmlns:mc="http://schemas.openxmlformats.org/markup-compatibility/2006" xmlns:aink="http://schemas.microsoft.com/office/drawing/2016/ink" xmlns:am3d="http://schemas.microsoft.com/office/drawing/2017/model3d" xmlns:o="urn:schemas-microsoft-com:office:office" xmlns:r="http://schemas.openxmlformats.org/officeDocument/2006/relationships" xmlns:m="http://schemas.openxmlformats.org/officeDocument/2006/math" xmlns:v="urn:schemas-microsoft-com:vml" xmlns:wp14="http://schemas.microsoft.com/office/word/2010/wordprocessingDrawing" xmlns:wp="http://schemas.openxmlformats.org/drawingml/2006/wordprocessingDrawing" xmlns:w10="urn:schemas-microsoft-com:office:word" xmlns:w="http://schemas.openxmlformats.org/wordprocessingml/2006/main" xmlns:w14="http://schemas.microsoft.com/office/word/2010/wordml" xmlns:w15="http://schemas.microsoft.com/office/word/2012/wordml" xmlns:w16cex="http://schemas.microsoft.com/office/word/2018/wordml/cex" xmlns:w16cid="http://schemas.microsoft.com/office/word/2016/wordml/cid" xmlns:w16="http://schemas.microsoft.com/office/word/2018/wordml" xmlns:w16sdtdh="http://schemas.microsoft.com/office/word/2020/wordml/sdtdatahash" xmlns:w16se="http://schemas.microsoft.com/office/word/2015/wordml/symex" xmlns:wpg="http://schemas.microsoft.com/office/word/2010/wordprocessingGroup" xmlns:wpi="http://schemas.microsoft.com/office/word/2010/wordprocessingInk" xmlns:wne="http://schemas.microsoft.com/office/word/2006/wordml" xmlns:wps="http://schemas.microsoft.com/office/word/2010/wordprocessingShape" mc:Ignorable="w14 w15 w16se w16cid w16 w16cex w16sdtdh wp14">
   <w:abstractNum w:abstractNumId="0" w15:restartNumberingAfterBreak="0">
     <w:nsid w:val="053169B7"/>
     <w:multiLevelType w:val="hybridMultilevel"/>
@@ -18763,7 +15642,7 @@
 </file>
 
 <file path=word/styles.xml><?xml version="1.0" encoding="utf-8"?>
-<w:styles xmlns:mc="http://schemas.openxmlformats.org/markup-compatibility/2006" xmlns:r="http://schemas.openxmlformats.org/officeDocument/2006/relationships" xmlns:w="http://schemas.openxmlformats.org/wordprocessingml/2006/main" xmlns:w14="http://schemas.microsoft.com/office/word/2010/wordml" xmlns:w15="http://schemas.microsoft.com/office/word/2012/wordml" xmlns:w16cex="http://schemas.microsoft.com/office/word/2018/wordml/cex" xmlns:w16cid="http://schemas.microsoft.com/office/word/2016/wordml/cid" xmlns:w16="http://schemas.microsoft.com/office/word/2018/wordml" xmlns:w16se="http://schemas.microsoft.com/office/word/2015/wordml/symex" mc:Ignorable="w14 w15 w16se w16cid w16 w16cex">
+<w:styles xmlns:mc="http://schemas.openxmlformats.org/markup-compatibility/2006" xmlns:r="http://schemas.openxmlformats.org/officeDocument/2006/relationships" xmlns:w="http://schemas.openxmlformats.org/wordprocessingml/2006/main" xmlns:w14="http://schemas.microsoft.com/office/word/2010/wordml" xmlns:w15="http://schemas.microsoft.com/office/word/2012/wordml" xmlns:w16cex="http://schemas.microsoft.com/office/word/2018/wordml/cex" xmlns:w16cid="http://schemas.microsoft.com/office/word/2016/wordml/cid" xmlns:w16="http://schemas.microsoft.com/office/word/2018/wordml" xmlns:w16sdtdh="http://schemas.microsoft.com/office/word/2020/wordml/sdtdatahash" xmlns:w16se="http://schemas.microsoft.com/office/word/2015/wordml/symex" mc:Ignorable="w14 w15 w16se w16cid w16 w16cex w16sdtdh">
   <w:docDefaults>
     <w:rPrDefault>
       <w:rPr>

</xml_diff>